<commit_message>
I designed controller for part d and i added introduction and conclusion parts.
</commit_message>
<xml_diff>
--- a/Report_last.docx
+++ b/Report_last.docx
@@ -1,6 +1,6 @@
 
 <file path=word/document.xml><?xml version="1.0" encoding="utf-8"?>
-<w:document xmlns:ve="http://schemas.openxmlformats.org/markup-compatibility/2006" xmlns:o="urn:schemas-microsoft-com:office:office" xmlns:r="http://schemas.openxmlformats.org/officeDocument/2006/relationships" xmlns:m="http://schemas.openxmlformats.org/officeDocument/2006/math" xmlns:v="urn:schemas-microsoft-com:vml" xmlns:wp="http://schemas.openxmlformats.org/drawingml/2006/wordprocessingDrawing" xmlns:w10="urn:schemas-microsoft-com:office:word" xmlns:w="http://schemas.openxmlformats.org/wordprocessingml/2006/main" xmlns:wne="http://schemas.microsoft.com/office/word/2006/wordml">
+<w:document xmlns:wpc="http://schemas.microsoft.com/office/word/2010/wordprocessingCanvas" xmlns:cx="http://schemas.microsoft.com/office/drawing/2014/chartex" xmlns:cx1="http://schemas.microsoft.com/office/drawing/2015/9/8/chartex" xmlns:cx2="http://schemas.microsoft.com/office/drawing/2015/10/21/chartex" xmlns:cx3="http://schemas.microsoft.com/office/drawing/2016/5/9/chartex" xmlns:cx4="http://schemas.microsoft.com/office/drawing/2016/5/10/chartex" xmlns:cx5="http://schemas.microsoft.com/office/drawing/2016/5/11/chartex" xmlns:cx6="http://schemas.microsoft.com/office/drawing/2016/5/12/chartex" xmlns:cx7="http://schemas.microsoft.com/office/drawing/2016/5/13/chartex" xmlns:cx8="http://schemas.microsoft.com/office/drawing/2016/5/14/chartex" xmlns:mc="http://schemas.openxmlformats.org/markup-compatibility/2006" xmlns:aink="http://schemas.microsoft.com/office/drawing/2016/ink" xmlns:am3d="http://schemas.microsoft.com/office/drawing/2017/model3d" xmlns:o="urn:schemas-microsoft-com:office:office" xmlns:r="http://schemas.openxmlformats.org/officeDocument/2006/relationships" xmlns:m="http://schemas.openxmlformats.org/officeDocument/2006/math" xmlns:v="urn:schemas-microsoft-com:vml" xmlns:wp14="http://schemas.microsoft.com/office/word/2010/wordprocessingDrawing" xmlns:wp="http://schemas.openxmlformats.org/drawingml/2006/wordprocessingDrawing" xmlns:w10="urn:schemas-microsoft-com:office:word" xmlns:w="http://schemas.openxmlformats.org/wordprocessingml/2006/main" xmlns:w14="http://schemas.microsoft.com/office/word/2010/wordml" xmlns:w15="http://schemas.microsoft.com/office/word/2012/wordml" xmlns:w16cid="http://schemas.microsoft.com/office/word/2016/wordml/cid" xmlns:w16se="http://schemas.microsoft.com/office/word/2015/wordml/symex" xmlns:wpg="http://schemas.microsoft.com/office/word/2010/wordprocessingGroup" xmlns:wpi="http://schemas.microsoft.com/office/word/2010/wordprocessingInk" xmlns:wne="http://schemas.microsoft.com/office/word/2006/wordml" xmlns:wps="http://schemas.microsoft.com/office/word/2010/wordprocessingShape" mc:Ignorable="w14 w15 w16se w16cid wp14">
   <w:body>
     <w:p>
       <w:pPr>
@@ -102,7 +102,7 @@
                     <a:blip r:embed="rId6" cstate="print">
                       <a:extLst>
                         <a:ext uri="{28A0092B-C50C-407E-A947-70E740481C1C}">
-                          <a14:useLocalDpi xmlns:a14="http://schemas.microsoft.com/office/drawing/2010/main" xmlns:wps="http://schemas.microsoft.com/office/word/2010/wordprocessingShape" xmlns:wpi="http://schemas.microsoft.com/office/word/2010/wordprocessingInk" xmlns:wpg="http://schemas.microsoft.com/office/word/2010/wordprocessingGroup" xmlns:w16se="http://schemas.microsoft.com/office/word/2015/wordml/symex" xmlns:w16cid="http://schemas.microsoft.com/office/word/2016/wordml/cid" xmlns:w15="http://schemas.microsoft.com/office/word/2012/wordml" xmlns:w14="http://schemas.microsoft.com/office/word/2010/wordml" xmlns:w="http://schemas.openxmlformats.org/wordprocessingml/2006/main" xmlns:w10="urn:schemas-microsoft-com:office:word" xmlns:wp14="http://schemas.microsoft.com/office/word/2010/wordprocessingDrawing" xmlns:v="urn:schemas-microsoft-com:vml" xmlns:o="urn:schemas-microsoft-com:office:office" xmlns:am3d="http://schemas.microsoft.com/office/drawing/2017/model3d" xmlns:aink="http://schemas.microsoft.com/office/drawing/2016/ink" xmlns:mc="http://schemas.openxmlformats.org/markup-compatibility/2006" xmlns:cx8="http://schemas.microsoft.com/office/drawing/2016/5/14/chartex" xmlns:cx7="http://schemas.microsoft.com/office/drawing/2016/5/13/chartex" xmlns:cx6="http://schemas.microsoft.com/office/drawing/2016/5/12/chartex" xmlns:cx5="http://schemas.microsoft.com/office/drawing/2016/5/11/chartex" xmlns:cx4="http://schemas.microsoft.com/office/drawing/2016/5/10/chartex" xmlns:cx3="http://schemas.microsoft.com/office/drawing/2016/5/9/chartex" xmlns:cx2="http://schemas.microsoft.com/office/drawing/2015/10/21/chartex" xmlns:cx1="http://schemas.microsoft.com/office/drawing/2015/9/8/chartex" xmlns:cx="http://schemas.microsoft.com/office/drawing/2014/chartex" xmlns:wpc="http://schemas.microsoft.com/office/word/2010/wordprocessingCanvas" xmlns="" val="0"/>
+                          <a14:useLocalDpi xmlns:a14="http://schemas.microsoft.com/office/drawing/2010/main" val="0"/>
                         </a:ext>
                       </a:extLst>
                     </a:blip>
@@ -457,6 +457,93 @@
           <w:sz w:val="32"/>
           <w:szCs w:val="32"/>
         </w:rPr>
+        <w:t xml:space="preserve">Introduction </w:t>
+      </w:r>
+    </w:p>
+    <w:p>
+      <w:pPr>
+        <w:jc w:val="both"/>
+        <w:rPr>
+          <w:sz w:val="24"/>
+          <w:szCs w:val="24"/>
+        </w:rPr>
+      </w:pPr>
+      <w:r>
+        <w:rPr>
+          <w:sz w:val="24"/>
+          <w:szCs w:val="24"/>
+        </w:rPr>
+        <w:tab/>
+        <w:t xml:space="preserve">In this project, we need to design a </w:t>
+      </w:r>
+      <w:proofErr w:type="spellStart"/>
+      <w:r>
+        <w:rPr>
+          <w:sz w:val="24"/>
+          <w:szCs w:val="24"/>
+        </w:rPr>
+        <w:t>cuk</w:t>
+      </w:r>
+      <w:proofErr w:type="spellEnd"/>
+      <w:r>
+        <w:rPr>
+          <w:sz w:val="24"/>
+          <w:szCs w:val="24"/>
+        </w:rPr>
+        <w:t xml:space="preserve"> </w:t>
+      </w:r>
+      <w:r>
+        <w:rPr>
+          <w:sz w:val="24"/>
+          <w:szCs w:val="24"/>
+        </w:rPr>
+        <w:t>converter</w:t>
+      </w:r>
+      <w:r>
+        <w:rPr>
+          <w:sz w:val="24"/>
+          <w:szCs w:val="24"/>
+        </w:rPr>
+        <w:t xml:space="preserve"> with specified </w:t>
+      </w:r>
+      <w:r>
+        <w:rPr>
+          <w:sz w:val="24"/>
+          <w:szCs w:val="24"/>
+        </w:rPr>
+        <w:t xml:space="preserve">properties. We need to calculate analytically to find circuit element values in the first part of question. We need some formula and we learned those formula in the lecture. In the second part, we need to compare </w:t>
+      </w:r>
+      <w:proofErr w:type="spellStart"/>
+      <w:r>
+        <w:rPr>
+          <w:sz w:val="24"/>
+          <w:szCs w:val="24"/>
+        </w:rPr>
+        <w:t>cuk</w:t>
+      </w:r>
+      <w:proofErr w:type="spellEnd"/>
+      <w:r>
+        <w:rPr>
+          <w:sz w:val="24"/>
+          <w:szCs w:val="24"/>
+        </w:rPr>
+        <w:t xml:space="preserve"> converter with buck boost converter topology. Also, to obtain stable output voltage while input voltage is changing, we will design a controller.</w:t>
+      </w:r>
+    </w:p>
+    <w:p>
+      <w:pPr>
+        <w:rPr>
+          <w:b/>
+          <w:sz w:val="32"/>
+          <w:szCs w:val="32"/>
+        </w:rPr>
+      </w:pPr>
+      <w:r>
+        <w:rPr>
+          <w:b/>
+          <w:sz w:val="32"/>
+          <w:szCs w:val="32"/>
+        </w:rPr>
         <w:t xml:space="preserve">Question 1-) </w:t>
       </w:r>
     </w:p>
@@ -489,8 +576,8 @@
         </w:rPr>
         <w:drawing>
           <wp:inline distT="0" distB="0" distL="0" distR="0">
-            <wp:extent cx="4378763" cy="1400175"/>
-            <wp:effectExtent l="0" t="0" r="3175" b="0"/>
+            <wp:extent cx="3919993" cy="1253476"/>
+            <wp:effectExtent l="0" t="0" r="0" b="0"/>
             <wp:docPr id="1" name="Resim 1"/>
             <wp:cNvGraphicFramePr>
               <a:graphicFrameLocks xmlns:a="http://schemas.openxmlformats.org/drawingml/2006/main" noChangeAspect="1"/>
@@ -511,7 +598,7 @@
                   <pic:spPr>
                     <a:xfrm>
                       <a:off x="0" y="0"/>
-                      <a:ext cx="4423319" cy="1414423"/>
+                      <a:ext cx="3998740" cy="1278656"/>
                     </a:xfrm>
                     <a:prstGeom prst="rect">
                       <a:avLst/>
@@ -577,6 +664,7 @@
     <w:p>
       <w:pPr>
         <w:ind w:firstLine="720"/>
+        <w:jc w:val="both"/>
         <w:rPr>
           <w:sz w:val="24"/>
           <w:szCs w:val="24"/>
@@ -878,6 +966,7 @@
     <w:p>
       <w:pPr>
         <w:spacing w:line="360" w:lineRule="auto"/>
+        <w:jc w:val="both"/>
         <w:rPr>
           <w:rFonts w:eastAsiaTheme="minorEastAsia"/>
           <w:sz w:val="24"/>
@@ -1051,6 +1140,7 @@
     </w:p>
     <w:p>
       <w:pPr>
+        <w:jc w:val="both"/>
         <w:rPr>
           <w:sz w:val="24"/>
           <w:szCs w:val="24"/>
@@ -1107,6 +1197,7 @@
           <w:ilvl w:val="0"/>
           <w:numId w:val="2"/>
         </w:numPr>
+        <w:jc w:val="both"/>
         <w:rPr>
           <w:sz w:val="24"/>
           <w:szCs w:val="24"/>
@@ -1142,16 +1233,18 @@
           <w:ilvl w:val="0"/>
           <w:numId w:val="2"/>
         </w:numPr>
-        <w:rPr>
-          <w:sz w:val="24"/>
-          <w:szCs w:val="24"/>
-        </w:rPr>
-      </w:pPr>
-      <w:r>
-        <w:rPr>
-          <w:sz w:val="24"/>
-          <w:szCs w:val="24"/>
-        </w:rPr>
+        <w:jc w:val="both"/>
+        <w:rPr>
+          <w:sz w:val="24"/>
+          <w:szCs w:val="24"/>
+        </w:rPr>
+      </w:pPr>
+      <w:r>
+        <w:rPr>
+          <w:sz w:val="24"/>
+          <w:szCs w:val="24"/>
+        </w:rPr>
+        <w:lastRenderedPageBreak/>
         <w:t>Output current is equal to I</w:t>
       </w:r>
       <w:r>
@@ -1177,41 +1270,35 @@
           <w:ilvl w:val="0"/>
           <w:numId w:val="2"/>
         </w:numPr>
-        <w:rPr>
-          <w:sz w:val="24"/>
-          <w:szCs w:val="24"/>
-        </w:rPr>
-      </w:pPr>
-      <w:r>
-        <w:rPr>
-          <w:sz w:val="24"/>
-          <w:szCs w:val="24"/>
-        </w:rPr>
-        <w:t xml:space="preserve">Hence we can assume that ripple in the </w:t>
-      </w:r>
-      <w:proofErr w:type="spellStart"/>
-      <w:r>
-        <w:rPr>
-          <w:sz w:val="24"/>
-          <w:szCs w:val="24"/>
-        </w:rPr>
-        <w:t>o</w:t>
-      </w:r>
-      <w:r>
-        <w:rPr>
-          <w:sz w:val="24"/>
-          <w:szCs w:val="24"/>
-        </w:rPr>
-        <w:t>utput</w:t>
-      </w:r>
-      <w:r>
-        <w:rPr>
-          <w:sz w:val="24"/>
-          <w:szCs w:val="24"/>
-        </w:rPr>
-        <w:t>voltage</w:t>
-      </w:r>
-      <w:proofErr w:type="spellEnd"/>
+        <w:jc w:val="both"/>
+        <w:rPr>
+          <w:sz w:val="24"/>
+          <w:szCs w:val="24"/>
+        </w:rPr>
+      </w:pPr>
+      <w:proofErr w:type="gramStart"/>
+      <w:r>
+        <w:rPr>
+          <w:sz w:val="24"/>
+          <w:szCs w:val="24"/>
+        </w:rPr>
+        <w:t>Hence</w:t>
+      </w:r>
+      <w:proofErr w:type="gramEnd"/>
+      <w:r>
+        <w:rPr>
+          <w:sz w:val="24"/>
+          <w:szCs w:val="24"/>
+        </w:rPr>
+        <w:t xml:space="preserve"> we can assume that ripple in the </w:t>
+      </w:r>
+      <w:r>
+        <w:rPr>
+          <w:sz w:val="24"/>
+          <w:szCs w:val="24"/>
+        </w:rPr>
+        <w:t>output voltage</w:t>
+      </w:r>
       <w:r>
         <w:rPr>
           <w:sz w:val="24"/>
@@ -1224,23 +1311,7 @@
           <w:sz w:val="24"/>
           <w:szCs w:val="24"/>
         </w:rPr>
-        <w:t xml:space="preserve">can be calculated by using the </w:t>
-      </w:r>
-      <w:proofErr w:type="spellStart"/>
-      <w:r>
-        <w:rPr>
-          <w:sz w:val="24"/>
-          <w:szCs w:val="24"/>
-        </w:rPr>
-        <w:t>the</w:t>
-      </w:r>
-      <w:proofErr w:type="spellEnd"/>
-      <w:r>
-        <w:rPr>
-          <w:sz w:val="24"/>
-          <w:szCs w:val="24"/>
-        </w:rPr>
-        <w:t xml:space="preserve"> change in</w:t>
+        <w:t>can be calculated by using the change in</w:t>
       </w:r>
       <w:r>
         <w:rPr>
@@ -1283,6 +1354,7 @@
     <w:p>
       <w:pPr>
         <w:pStyle w:val="ListeParagraf"/>
+        <w:jc w:val="both"/>
         <w:rPr>
           <w:sz w:val="24"/>
           <w:szCs w:val="24"/>
@@ -1292,6 +1364,7 @@
     <w:p>
       <w:pPr>
         <w:pStyle w:val="ListeParagraf"/>
+        <w:jc w:val="both"/>
         <w:rPr>
           <w:sz w:val="24"/>
           <w:szCs w:val="24"/>
@@ -1331,7 +1404,6 @@
           <w:sz w:val="24"/>
           <w:szCs w:val="24"/>
         </w:rPr>
-        <w:lastRenderedPageBreak/>
         <w:pict>
           <v:shapetype id="_x0000_t75" coordsize="21600,21600" o:spt="75" o:preferrelative="t" path="m@4@5l@4@11@9@11@9@5xe" filled="f" stroked="f">
             <v:stroke joinstyle="miter"/>
@@ -1352,7 +1424,7 @@
             <v:path o:extrusionok="f" gradientshapeok="t" o:connecttype="rect"/>
             <o:lock v:ext="edit" aspectratio="t"/>
           </v:shapetype>
-          <v:shape id="_x0000_i1025" type="#_x0000_t75" style="width:358.8pt;height:216.6pt">
+          <v:shape id="_x0000_i1042" type="#_x0000_t75" style="width:331.5pt;height:199.5pt">
             <v:imagedata r:id="rId8" o:title="WhatsApp Image 2019-03-04 at 18"/>
           </v:shape>
         </w:pict>
@@ -1403,14 +1475,6 @@
       <w:r>
         <w:t>- Computations to find the value of isolating capacitor (C1)</w:t>
       </w:r>
-    </w:p>
-    <w:p>
-      <w:pPr>
-        <w:rPr>
-          <w:sz w:val="24"/>
-          <w:szCs w:val="24"/>
-        </w:rPr>
-      </w:pPr>
     </w:p>
     <w:p>
       <w:pPr>
@@ -1419,6 +1483,7 @@
           <w:ilvl w:val="0"/>
           <w:numId w:val="1"/>
         </w:numPr>
+        <w:jc w:val="both"/>
         <w:rPr>
           <w:sz w:val="24"/>
           <w:szCs w:val="24"/>
@@ -1484,6 +1549,7 @@
           <w:ilvl w:val="0"/>
           <w:numId w:val="1"/>
         </w:numPr>
+        <w:jc w:val="both"/>
         <w:rPr>
           <w:sz w:val="24"/>
           <w:szCs w:val="24"/>
@@ -1557,7 +1623,6 @@
         <w:t xml:space="preserve">900 </w:t>
       </w:r>
       <w:proofErr w:type="spellStart"/>
-      <w:proofErr w:type="gramStart"/>
       <w:r>
         <w:rPr>
           <w:sz w:val="24"/>
@@ -1566,7 +1631,6 @@
         <w:t>nF</w:t>
       </w:r>
       <w:proofErr w:type="spellEnd"/>
-      <w:proofErr w:type="gramEnd"/>
       <w:r>
         <w:rPr>
           <w:sz w:val="24"/>
@@ -1627,8 +1691,8 @@
         </w:rPr>
         <w:drawing>
           <wp:inline distT="0" distB="0" distL="0" distR="0">
-            <wp:extent cx="4945380" cy="2598420"/>
-            <wp:effectExtent l="19050" t="0" r="7620" b="0"/>
+            <wp:extent cx="3692483" cy="1940118"/>
+            <wp:effectExtent l="0" t="0" r="0" b="0"/>
             <wp:docPr id="10" name="Resim 10" descr="output ripple"/>
             <wp:cNvGraphicFramePr>
               <a:graphicFrameLocks xmlns:a="http://schemas.openxmlformats.org/drawingml/2006/main" noChangeAspect="1"/>
@@ -1652,7 +1716,7 @@
                   <pic:spPr bwMode="auto">
                     <a:xfrm>
                       <a:off x="0" y="0"/>
-                      <a:ext cx="4945380" cy="2598420"/>
+                      <a:ext cx="3752925" cy="1971876"/>
                     </a:xfrm>
                     <a:prstGeom prst="rect">
                       <a:avLst/>
@@ -1725,6 +1789,7 @@
           <w:ilvl w:val="0"/>
           <w:numId w:val="1"/>
         </w:numPr>
+        <w:jc w:val="both"/>
         <w:rPr>
           <w:sz w:val="24"/>
           <w:szCs w:val="24"/>
@@ -1783,6 +1848,7 @@
           <w:ilvl w:val="0"/>
           <w:numId w:val="6"/>
         </w:numPr>
+        <w:jc w:val="both"/>
         <w:rPr>
           <w:sz w:val="24"/>
           <w:szCs w:val="24"/>
@@ -2013,7 +2079,7 @@
           <w:szCs w:val="24"/>
         </w:rPr>
         <w:pict>
-          <v:shape id="_x0000_i1026" type="#_x0000_t75" style="width:370.2pt;height:208.2pt">
+          <v:shape id="_x0000_i1026" type="#_x0000_t75" style="width:274.5pt;height:153.75pt">
             <v:imagedata r:id="rId10" o:title="output current"/>
           </v:shape>
         </w:pict>
@@ -2068,6 +2134,7 @@
           <w:ilvl w:val="0"/>
           <w:numId w:val="4"/>
         </w:numPr>
+        <w:jc w:val="both"/>
         <w:rPr>
           <w:sz w:val="24"/>
           <w:szCs w:val="24"/>
@@ -2098,6 +2165,7 @@
     <w:p>
       <w:pPr>
         <w:pStyle w:val="ListeParagraf"/>
+        <w:jc w:val="both"/>
         <w:rPr>
           <w:sz w:val="24"/>
           <w:szCs w:val="24"/>
@@ -2107,6 +2175,7 @@
     <w:p>
       <w:pPr>
         <w:pStyle w:val="ListeParagraf"/>
+        <w:jc w:val="both"/>
         <w:rPr>
           <w:sz w:val="24"/>
           <w:szCs w:val="24"/>
@@ -2134,6 +2203,7 @@
     <w:p>
       <w:pPr>
         <w:pStyle w:val="ListeParagraf"/>
+        <w:jc w:val="both"/>
         <w:rPr>
           <w:sz w:val="24"/>
           <w:szCs w:val="24"/>
@@ -2143,6 +2213,7 @@
     <w:p>
       <w:pPr>
         <w:pStyle w:val="ListeParagraf"/>
+        <w:jc w:val="both"/>
         <w:rPr>
           <w:sz w:val="24"/>
           <w:szCs w:val="24"/>
@@ -2191,9 +2262,8 @@
           <w:sz w:val="24"/>
           <w:szCs w:val="24"/>
         </w:rPr>
-        <w:lastRenderedPageBreak/>
         <w:pict>
-          <v:shape id="_x0000_i1032" type="#_x0000_t75" style="width:280.2pt;height:130.2pt">
+          <v:shape id="_x0000_i1027" type="#_x0000_t75" style="width:280.5pt;height:130.5pt">
             <v:imagedata r:id="rId11" o:title="C1 voltage"/>
           </v:shape>
         </w:pict>
@@ -2211,26 +2281,39 @@
       <w:r>
         <w:t xml:space="preserve">Figure </w:t>
       </w:r>
-      <w:fldSimple w:instr=" SEQ Figure \* ARABIC ">
-        <w:r>
-          <w:rPr>
-            <w:noProof/>
-          </w:rPr>
-          <w:t>5</w:t>
-        </w:r>
-      </w:fldSimple>
+      <w:r>
+        <w:rPr>
+          <w:noProof/>
+        </w:rPr>
+        <w:fldChar w:fldCharType="begin"/>
+      </w:r>
+      <w:r>
+        <w:rPr>
+          <w:noProof/>
+        </w:rPr>
+        <w:instrText xml:space="preserve"> SEQ Figure \* ARABIC </w:instrText>
+      </w:r>
+      <w:r>
+        <w:rPr>
+          <w:noProof/>
+        </w:rPr>
+        <w:fldChar w:fldCharType="separate"/>
+      </w:r>
+      <w:r>
+        <w:rPr>
+          <w:noProof/>
+        </w:rPr>
+        <w:t>5</w:t>
+      </w:r>
+      <w:r>
+        <w:rPr>
+          <w:noProof/>
+        </w:rPr>
+        <w:fldChar w:fldCharType="end"/>
+      </w:r>
       <w:r>
         <w:t>- C1 voltage</w:t>
       </w:r>
-    </w:p>
-    <w:p>
-      <w:pPr>
-        <w:pStyle w:val="ListeParagraf"/>
-        <w:rPr>
-          <w:sz w:val="24"/>
-          <w:szCs w:val="24"/>
-        </w:rPr>
-      </w:pPr>
     </w:p>
     <w:p>
       <w:pPr>
@@ -2239,6 +2322,7 @@
           <w:ilvl w:val="0"/>
           <w:numId w:val="7"/>
         </w:numPr>
+        <w:jc w:val="both"/>
         <w:rPr>
           <w:sz w:val="24"/>
           <w:szCs w:val="24"/>
@@ -2264,13 +2348,22 @@
           <w:sz w:val="24"/>
           <w:szCs w:val="24"/>
         </w:rPr>
-        <w:t xml:space="preserve"> equals to 21 V. However, we should take the maximum voltage induced on its terminals even if does not take so long. This maximum voltage is 26 V. To be on the safe side, we are going to choose the maximum rating above this value.</w:t>
+        <w:t xml:space="preserve"> equals to 21 V. However, we should take the maximum voltage induced on its terminals </w:t>
+      </w:r>
+      <w:r>
+        <w:rPr>
+          <w:sz w:val="24"/>
+          <w:szCs w:val="24"/>
+        </w:rPr>
+        <w:lastRenderedPageBreak/>
+        <w:t>even if does not take so long. This maximum voltage is 26 V. To be on the safe side, we are going to choose the maximum rating above this value.</w:t>
       </w:r>
     </w:p>
     <w:p>
       <w:pPr>
         <w:pStyle w:val="ListeParagraf"/>
         <w:ind w:left="1440"/>
+        <w:jc w:val="both"/>
         <w:rPr>
           <w:sz w:val="24"/>
           <w:szCs w:val="24"/>
@@ -2284,6 +2377,7 @@
           <w:ilvl w:val="0"/>
           <w:numId w:val="7"/>
         </w:numPr>
+        <w:jc w:val="both"/>
         <w:rPr>
           <w:sz w:val="24"/>
           <w:szCs w:val="24"/>
@@ -2320,32 +2414,36 @@
         </w:rPr>
         <w:t xml:space="preserve"> 35 V aluminium electrolytic capacitor.</w:t>
       </w:r>
-    </w:p>
-    <w:p>
-      <w:pPr>
-        <w:pStyle w:val="ListeParagraf"/>
-        <w:rPr>
-          <w:sz w:val="24"/>
-          <w:szCs w:val="24"/>
-        </w:rPr>
-      </w:pPr>
     </w:p>
     <w:p>
       <w:pPr>
         <w:pStyle w:val="ListeParagraf"/>
         <w:ind w:left="1440"/>
-        <w:jc w:val="center"/>
-        <w:rPr>
-          <w:sz w:val="24"/>
-          <w:szCs w:val="24"/>
-        </w:rPr>
-      </w:pPr>
-      <w:r>
-        <w:rPr>
-          <w:sz w:val="24"/>
-          <w:szCs w:val="24"/>
-        </w:rPr>
-        <w:t xml:space="preserve">For data sheet visit:  </w:t>
+        <w:rPr>
+          <w:sz w:val="24"/>
+          <w:szCs w:val="24"/>
+        </w:rPr>
+      </w:pPr>
+      <w:r>
+        <w:rPr>
+          <w:sz w:val="24"/>
+          <w:szCs w:val="24"/>
+        </w:rPr>
+        <w:t>For</w:t>
+      </w:r>
+      <w:r>
+        <w:rPr>
+          <w:sz w:val="24"/>
+          <w:szCs w:val="24"/>
+        </w:rPr>
+        <w:t xml:space="preserve"> </w:t>
+      </w:r>
+      <w:r>
+        <w:rPr>
+          <w:sz w:val="24"/>
+          <w:szCs w:val="24"/>
+        </w:rPr>
+        <w:t xml:space="preserve">data sheet visit:  </w:t>
       </w:r>
       <w:r>
         <w:rPr>
@@ -2353,33 +2451,24 @@
           <w:sz w:val="20"/>
           <w:szCs w:val="20"/>
         </w:rPr>
-        <w:t>https://industrial.panasonic.com/cdbs/www-data/pdf/RDF0000/ABA0000C1022.pdf</w:t>
-      </w:r>
-    </w:p>
-    <w:p>
-      <w:pPr>
-        <w:pStyle w:val="ListeParagraf"/>
-        <w:rPr>
-          <w:sz w:val="24"/>
-          <w:szCs w:val="24"/>
-        </w:rPr>
-      </w:pPr>
-    </w:p>
-    <w:p>
-      <w:pPr>
-        <w:rPr>
-          <w:sz w:val="24"/>
-          <w:szCs w:val="24"/>
-        </w:rPr>
-      </w:pPr>
-    </w:p>
-    <w:p>
-      <w:pPr>
-        <w:rPr>
-          <w:sz w:val="24"/>
-          <w:szCs w:val="24"/>
-        </w:rPr>
-      </w:pPr>
+        <w:t>https://industrial.panasonic.com/cdbs/www</w:t>
+      </w:r>
+      <w:r>
+        <w:rPr>
+          <w:i/>
+          <w:sz w:val="20"/>
+          <w:szCs w:val="20"/>
+        </w:rPr>
+        <w:t>d</w:t>
+      </w:r>
+      <w:r>
+        <w:rPr>
+          <w:i/>
+          <w:sz w:val="20"/>
+          <w:szCs w:val="20"/>
+        </w:rPr>
+        <w:t>ata/pdf/RDF0000/ABA0000C1022.pdf</w:t>
+      </w:r>
     </w:p>
     <w:p>
       <w:pPr>
@@ -2412,8 +2501,8 @@
         </w:rPr>
         <w:drawing>
           <wp:inline distT="0" distB="0" distL="0" distR="0">
-            <wp:extent cx="4236720" cy="2545080"/>
-            <wp:effectExtent l="19050" t="0" r="0" b="0"/>
+            <wp:extent cx="2910178" cy="1748201"/>
+            <wp:effectExtent l="0" t="0" r="0" b="0"/>
             <wp:docPr id="4" name="Resim 4" descr="inductor current"/>
             <wp:cNvGraphicFramePr>
               <a:graphicFrameLocks xmlns:a="http://schemas.openxmlformats.org/drawingml/2006/main" noChangeAspect="1"/>
@@ -2437,7 +2526,7 @@
                   <pic:spPr bwMode="auto">
                     <a:xfrm>
                       <a:off x="0" y="0"/>
-                      <a:ext cx="4236720" cy="2545080"/>
+                      <a:ext cx="2945824" cy="1769615"/>
                     </a:xfrm>
                     <a:prstGeom prst="rect">
                       <a:avLst/>
@@ -2507,7 +2596,6 @@
         <w:t xml:space="preserve"> converter</w:t>
       </w:r>
     </w:p>
-    <w:p/>
     <w:p>
       <w:pPr>
         <w:keepNext/>
@@ -2515,7 +2603,7 @@
       </w:pPr>
       <w:r>
         <w:pict>
-          <v:shape id="_x0000_i1027" type="#_x0000_t75" style="width:343.2pt;height:210.6pt">
+          <v:shape id="_x0000_i1028" type="#_x0000_t75" style="width:232.5pt;height:143.25pt">
             <v:imagedata r:id="rId13" o:title="input current buckboost"/>
           </v:shape>
         </w:pict>
@@ -2573,6 +2661,9 @@
       </w:r>
     </w:p>
     <w:p>
+      <w:pPr>
+        <w:jc w:val="both"/>
+      </w:pPr>
       <w:r>
         <w:t xml:space="preserve">Although both topologies have the same sizes and give the same input current in average (4A), </w:t>
       </w:r>
@@ -2595,110 +2686,6 @@
       <w:r>
         <w:t>topology.</w:t>
       </w:r>
-    </w:p>
-    <w:p>
-      <w:pPr>
-        <w:rPr>
-          <w:sz w:val="24"/>
-          <w:szCs w:val="24"/>
-        </w:rPr>
-      </w:pPr>
-    </w:p>
-    <w:p>
-      <w:pPr>
-        <w:rPr>
-          <w:sz w:val="24"/>
-          <w:szCs w:val="24"/>
-        </w:rPr>
-      </w:pPr>
-    </w:p>
-    <w:p>
-      <w:pPr>
-        <w:rPr>
-          <w:sz w:val="24"/>
-          <w:szCs w:val="24"/>
-        </w:rPr>
-      </w:pPr>
-    </w:p>
-    <w:p>
-      <w:pPr>
-        <w:rPr>
-          <w:sz w:val="24"/>
-          <w:szCs w:val="24"/>
-        </w:rPr>
-      </w:pPr>
-    </w:p>
-    <w:p>
-      <w:pPr>
-        <w:rPr>
-          <w:sz w:val="24"/>
-          <w:szCs w:val="24"/>
-        </w:rPr>
-      </w:pPr>
-    </w:p>
-    <w:p>
-      <w:pPr>
-        <w:rPr>
-          <w:sz w:val="24"/>
-          <w:szCs w:val="24"/>
-        </w:rPr>
-      </w:pPr>
-    </w:p>
-    <w:p>
-      <w:pPr>
-        <w:rPr>
-          <w:sz w:val="24"/>
-          <w:szCs w:val="24"/>
-        </w:rPr>
-      </w:pPr>
-    </w:p>
-    <w:p>
-      <w:pPr>
-        <w:rPr>
-          <w:sz w:val="24"/>
-          <w:szCs w:val="24"/>
-        </w:rPr>
-      </w:pPr>
-    </w:p>
-    <w:p>
-      <w:pPr>
-        <w:rPr>
-          <w:sz w:val="24"/>
-          <w:szCs w:val="24"/>
-        </w:rPr>
-      </w:pPr>
-    </w:p>
-    <w:p>
-      <w:pPr>
-        <w:rPr>
-          <w:sz w:val="24"/>
-          <w:szCs w:val="24"/>
-        </w:rPr>
-      </w:pPr>
-    </w:p>
-    <w:p>
-      <w:pPr>
-        <w:rPr>
-          <w:sz w:val="24"/>
-          <w:szCs w:val="24"/>
-        </w:rPr>
-      </w:pPr>
-    </w:p>
-    <w:p>
-      <w:pPr>
-        <w:rPr>
-          <w:sz w:val="24"/>
-          <w:szCs w:val="24"/>
-        </w:rPr>
-      </w:pPr>
-    </w:p>
-    <w:p>
-      <w:pPr>
-        <w:rPr>
-          <w:sz w:val="24"/>
-          <w:szCs w:val="24"/>
-        </w:rPr>
-      </w:pPr>
     </w:p>
     <w:p>
       <w:pPr>
@@ -2714,39 +2701,23 @@
           <w:sz w:val="28"/>
           <w:szCs w:val="28"/>
         </w:rPr>
-        <w:lastRenderedPageBreak/>
         <w:t>Part c-)</w:t>
       </w:r>
     </w:p>
     <w:p>
       <w:pPr>
-        <w:rPr>
-          <w:sz w:val="24"/>
-          <w:szCs w:val="24"/>
-        </w:rPr>
-      </w:pPr>
-      <w:r>
-        <w:rPr>
-          <w:sz w:val="24"/>
-          <w:szCs w:val="24"/>
-        </w:rPr>
-        <w:t xml:space="preserve">In this part, we are asked to find </w:t>
-      </w:r>
-      <w:proofErr w:type="gramStart"/>
-      <w:r>
-        <w:rPr>
-          <w:sz w:val="24"/>
-          <w:szCs w:val="24"/>
-        </w:rPr>
-        <w:t>capacitor(</w:t>
-      </w:r>
-      <w:proofErr w:type="gramEnd"/>
-      <w:r>
-        <w:rPr>
-          <w:sz w:val="24"/>
-          <w:szCs w:val="24"/>
-        </w:rPr>
-        <w:t>C</w:t>
+        <w:jc w:val="both"/>
+        <w:rPr>
+          <w:sz w:val="24"/>
+          <w:szCs w:val="24"/>
+        </w:rPr>
+      </w:pPr>
+      <w:r>
+        <w:rPr>
+          <w:sz w:val="24"/>
+          <w:szCs w:val="24"/>
+        </w:rPr>
+        <w:t>In this part, we are asked to find capacitor(C</w:t>
       </w:r>
       <w:r>
         <w:rPr>
@@ -2800,6 +2771,7 @@
           <w:ilvl w:val="0"/>
           <w:numId w:val="5"/>
         </w:numPr>
+        <w:jc w:val="both"/>
         <w:rPr>
           <w:sz w:val="24"/>
           <w:szCs w:val="24"/>
@@ -2826,15 +2798,6 @@
         </w:rPr>
         <w:t>:</w:t>
       </w:r>
-    </w:p>
-    <w:p>
-      <w:pPr>
-        <w:pStyle w:val="ListeParagraf"/>
-        <w:rPr>
-          <w:sz w:val="24"/>
-          <w:szCs w:val="24"/>
-        </w:rPr>
-      </w:pPr>
     </w:p>
     <w:p>
       <w:pPr>
@@ -2847,8 +2810,9 @@
           <w:sz w:val="24"/>
           <w:szCs w:val="24"/>
         </w:rPr>
+        <w:lastRenderedPageBreak/>
         <w:pict>
-          <v:shape id="_x0000_i1028" type="#_x0000_t75" style="width:279.6pt;height:178.2pt">
+          <v:shape id="_x0000_i1029" type="#_x0000_t75" style="width:226.5pt;height:144.75pt">
             <v:imagedata r:id="rId14" o:title="WhatsApp Image 2019-03-02 at 22"/>
           </v:shape>
         </w:pict>
@@ -2985,7 +2949,7 @@
           <w:szCs w:val="24"/>
         </w:rPr>
         <w:pict>
-          <v:shape id="_x0000_i1029" type="#_x0000_t75" style="width:406.8pt;height:228pt">
+          <v:shape id="_x0000_i1030" type="#_x0000_t75" style="width:312.75pt;height:175.5pt">
             <v:imagedata r:id="rId15" o:title="capacitor ripples"/>
           </v:shape>
         </w:pict>
@@ -3009,15 +2973,6 @@
       <w:r>
         <w:t>- Simulation results of Vc1 voltage and its ripples</w:t>
       </w:r>
-    </w:p>
-    <w:p>
-      <w:pPr>
-        <w:pStyle w:val="ListeParagraf"/>
-        <w:rPr>
-          <w:sz w:val="24"/>
-          <w:szCs w:val="24"/>
-        </w:rPr>
-      </w:pPr>
     </w:p>
     <w:p>
       <w:pPr>
@@ -3036,7 +2991,6 @@
           <w:sz w:val="24"/>
           <w:szCs w:val="24"/>
         </w:rPr>
-        <w:lastRenderedPageBreak/>
         <w:t xml:space="preserve">As can be deduced from figure </w:t>
       </w:r>
       <w:r>
@@ -3075,14 +3029,6 @@
         </w:rPr>
         <w:t xml:space="preserve"> ripples are found to be 2.3% which is really close to what we have found theoretically.</w:t>
       </w:r>
-    </w:p>
-    <w:p>
-      <w:pPr>
-        <w:rPr>
-          <w:sz w:val="24"/>
-          <w:szCs w:val="24"/>
-        </w:rPr>
-      </w:pPr>
     </w:p>
     <w:p>
       <w:pPr>
@@ -3148,15 +3094,6 @@
     </w:p>
     <w:p>
       <w:pPr>
-        <w:ind w:left="360"/>
-        <w:rPr>
-          <w:sz w:val="24"/>
-          <w:szCs w:val="24"/>
-        </w:rPr>
-      </w:pPr>
-    </w:p>
-    <w:p>
-      <w:pPr>
         <w:pStyle w:val="ListeParagraf"/>
         <w:keepNext/>
         <w:jc w:val="center"/>
@@ -3167,7 +3104,7 @@
           <w:szCs w:val="24"/>
         </w:rPr>
         <w:pict>
-          <v:shape id="_x0000_i1030" type="#_x0000_t75" style="width:319.2pt;height:178.2pt">
+          <v:shape id="_x0000_i1031" type="#_x0000_t75" style="width:241.5pt;height:134.25pt">
             <v:imagedata r:id="rId16" o:title="WhatsApp Image 2019-03-02 at 22"/>
           </v:shape>
         </w:pict>
@@ -3211,8 +3148,9 @@
           <w:sz w:val="24"/>
           <w:szCs w:val="24"/>
         </w:rPr>
+        <w:lastRenderedPageBreak/>
         <w:pict>
-          <v:shape id="_x0000_i1031" type="#_x0000_t75" style="width:371.4pt;height:228.6pt">
+          <v:shape id="_x0000_i1032" type="#_x0000_t75" style="width:256.5pt;height:157.5pt">
             <v:imagedata r:id="rId17" o:title="inductor current ripple"/>
           </v:shape>
         </w:pict>
@@ -3297,7 +3235,6 @@
         <w:t xml:space="preserve"> ripples are found to be 0.344% which is the exact theoretical value found above.</w:t>
       </w:r>
     </w:p>
-    <w:p/>
     <w:p>
       <w:pPr>
         <w:rPr>
@@ -3317,27 +3254,317 @@
     </w:p>
     <w:p>
       <w:pPr>
-        <w:rPr>
-          <w:sz w:val="24"/>
-          <w:szCs w:val="24"/>
-        </w:rPr>
-      </w:pPr>
-    </w:p>
-    <w:p>
-      <w:pPr>
-        <w:rPr>
-          <w:sz w:val="24"/>
-          <w:szCs w:val="24"/>
-        </w:rPr>
-      </w:pPr>
-    </w:p>
-    <w:p>
-      <w:pPr>
-        <w:rPr>
-          <w:sz w:val="24"/>
-          <w:szCs w:val="24"/>
-        </w:rPr>
-      </w:pPr>
+        <w:jc w:val="both"/>
+        <w:rPr>
+          <w:sz w:val="24"/>
+          <w:szCs w:val="24"/>
+        </w:rPr>
+      </w:pPr>
+      <w:r>
+        <w:tab/>
+      </w:r>
+      <w:r>
+        <w:rPr>
+          <w:sz w:val="24"/>
+          <w:szCs w:val="24"/>
+        </w:rPr>
+        <w:t xml:space="preserve">In this part, we need to design a controller to stable the output voltage under varying input voltage. We decide to use pi controller </w:t>
+      </w:r>
+      <w:r>
+        <w:rPr>
+          <w:sz w:val="24"/>
+          <w:szCs w:val="24"/>
+        </w:rPr>
+        <w:t xml:space="preserve">in the figure </w:t>
+      </w:r>
+      <w:r>
+        <w:rPr>
+          <w:sz w:val="24"/>
+          <w:szCs w:val="24"/>
+        </w:rPr>
+        <w:t>8</w:t>
+      </w:r>
+      <w:r>
+        <w:rPr>
+          <w:sz w:val="24"/>
+          <w:szCs w:val="24"/>
+        </w:rPr>
+        <w:t xml:space="preserve"> </w:t>
+      </w:r>
+      <w:r>
+        <w:rPr>
+          <w:sz w:val="24"/>
+          <w:szCs w:val="24"/>
+        </w:rPr>
+        <w:t xml:space="preserve">and add upper and lower limits to controller. After arranging the parameter, we obtain the figure </w:t>
+      </w:r>
+      <w:r>
+        <w:rPr>
+          <w:sz w:val="24"/>
+          <w:szCs w:val="24"/>
+        </w:rPr>
+        <w:t>9</w:t>
+      </w:r>
+      <w:r>
+        <w:rPr>
+          <w:sz w:val="24"/>
+          <w:szCs w:val="24"/>
+        </w:rPr>
+        <w:t xml:space="preserve">. Its output ripple is %1.3. With this controller model, we do not observe any overshoot. Because of that, a device, connected to the converter, will not be any harm. </w:t>
+      </w:r>
+    </w:p>
+    <w:p>
+      <w:pPr>
+        <w:keepNext/>
+        <w:jc w:val="center"/>
+      </w:pPr>
+      <w:r>
+        <w:rPr>
+          <w:noProof/>
+        </w:rPr>
+        <w:drawing>
+          <wp:inline distT="0" distB="0" distL="0" distR="0" wp14:anchorId="230A8D77" wp14:editId="2E63088B">
+            <wp:extent cx="3267986" cy="1559276"/>
+            <wp:effectExtent l="0" t="0" r="0" b="0"/>
+            <wp:docPr id="8" name="Resim 8"/>
+            <wp:cNvGraphicFramePr>
+              <a:graphicFrameLocks xmlns:a="http://schemas.openxmlformats.org/drawingml/2006/main" noChangeAspect="1"/>
+            </wp:cNvGraphicFramePr>
+            <a:graphic xmlns:a="http://schemas.openxmlformats.org/drawingml/2006/main">
+              <a:graphicData uri="http://schemas.openxmlformats.org/drawingml/2006/picture">
+                <pic:pic xmlns:pic="http://schemas.openxmlformats.org/drawingml/2006/picture">
+                  <pic:nvPicPr>
+                    <pic:cNvPr id="1" name=""/>
+                    <pic:cNvPicPr/>
+                  </pic:nvPicPr>
+                  <pic:blipFill>
+                    <a:blip r:embed="rId18"/>
+                    <a:stretch>
+                      <a:fillRect/>
+                    </a:stretch>
+                  </pic:blipFill>
+                  <pic:spPr>
+                    <a:xfrm>
+                      <a:off x="0" y="0"/>
+                      <a:ext cx="3317019" cy="1582671"/>
+                    </a:xfrm>
+                    <a:prstGeom prst="rect">
+                      <a:avLst/>
+                    </a:prstGeom>
+                  </pic:spPr>
+                </pic:pic>
+              </a:graphicData>
+            </a:graphic>
+          </wp:inline>
+        </w:drawing>
+      </w:r>
+    </w:p>
+    <w:p>
+      <w:pPr>
+        <w:pStyle w:val="ResimYazs"/>
+        <w:jc w:val="center"/>
+        <w:rPr>
+          <w:sz w:val="24"/>
+          <w:szCs w:val="24"/>
+        </w:rPr>
+      </w:pPr>
+      <w:r>
+        <w:t xml:space="preserve">Figure </w:t>
+      </w:r>
+      <w:fldSimple w:instr=" SEQ Figure \* ARABIC ">
+        <w:r>
+          <w:rPr>
+            <w:noProof/>
+          </w:rPr>
+          <w:t>8</w:t>
+        </w:r>
+      </w:fldSimple>
+      <w:r>
+        <w:t xml:space="preserve">: </w:t>
+      </w:r>
+      <w:proofErr w:type="spellStart"/>
+      <w:r>
+        <w:t>Cuk</w:t>
+      </w:r>
+      <w:proofErr w:type="spellEnd"/>
+      <w:r>
+        <w:t xml:space="preserve"> converter with pi controller</w:t>
+      </w:r>
+    </w:p>
+    <w:p>
+      <w:pPr>
+        <w:keepNext/>
+        <w:jc w:val="center"/>
+      </w:pPr>
+      <w:r>
+        <w:rPr>
+          <w:noProof/>
+          <w:sz w:val="24"/>
+          <w:szCs w:val="24"/>
+        </w:rPr>
+        <w:drawing>
+          <wp:inline distT="0" distB="0" distL="0" distR="0">
+            <wp:extent cx="3355451" cy="1648412"/>
+            <wp:effectExtent l="0" t="0" r="0" b="0"/>
+            <wp:docPr id="3" name="Resim 3"/>
+            <wp:cNvGraphicFramePr>
+              <a:graphicFrameLocks xmlns:a="http://schemas.openxmlformats.org/drawingml/2006/main" noChangeAspect="1"/>
+            </wp:cNvGraphicFramePr>
+            <a:graphic xmlns:a="http://schemas.openxmlformats.org/drawingml/2006/main">
+              <a:graphicData uri="http://schemas.openxmlformats.org/drawingml/2006/picture">
+                <pic:pic xmlns:pic="http://schemas.openxmlformats.org/drawingml/2006/picture">
+                  <pic:nvPicPr>
+                    <pic:cNvPr id="0" name="Picture 9"/>
+                    <pic:cNvPicPr>
+                      <a:picLocks noChangeAspect="1" noChangeArrowheads="1"/>
+                    </pic:cNvPicPr>
+                  </pic:nvPicPr>
+                  <pic:blipFill>
+                    <a:blip r:embed="rId19" cstate="print">
+                      <a:extLst>
+                        <a:ext uri="{28A0092B-C50C-407E-A947-70E740481C1C}">
+                          <a14:useLocalDpi xmlns:a14="http://schemas.microsoft.com/office/drawing/2010/main" val="0"/>
+                        </a:ext>
+                      </a:extLst>
+                    </a:blip>
+                    <a:srcRect/>
+                    <a:stretch>
+                      <a:fillRect/>
+                    </a:stretch>
+                  </pic:blipFill>
+                  <pic:spPr bwMode="auto">
+                    <a:xfrm>
+                      <a:off x="0" y="0"/>
+                      <a:ext cx="3377681" cy="1659333"/>
+                    </a:xfrm>
+                    <a:prstGeom prst="rect">
+                      <a:avLst/>
+                    </a:prstGeom>
+                    <a:noFill/>
+                    <a:ln>
+                      <a:noFill/>
+                    </a:ln>
+                  </pic:spPr>
+                </pic:pic>
+              </a:graphicData>
+            </a:graphic>
+          </wp:inline>
+        </w:drawing>
+      </w:r>
+    </w:p>
+    <w:p>
+      <w:pPr>
+        <w:pStyle w:val="ResimYazs"/>
+        <w:jc w:val="center"/>
+      </w:pPr>
+      <w:r>
+        <w:t xml:space="preserve">Figure </w:t>
+      </w:r>
+      <w:fldSimple w:instr=" SEQ Figure \* ARABIC ">
+        <w:r>
+          <w:rPr>
+            <w:noProof/>
+          </w:rPr>
+          <w:t>9</w:t>
+        </w:r>
+      </w:fldSimple>
+      <w:r>
+        <w:t>: Output voltage waveform with pi controller</w:t>
+      </w:r>
+    </w:p>
+    <w:p>
+      <w:pPr>
+        <w:ind w:firstLine="720"/>
+        <w:rPr>
+          <w:sz w:val="24"/>
+          <w:szCs w:val="24"/>
+        </w:rPr>
+      </w:pPr>
+      <w:r>
+        <w:rPr>
+          <w:sz w:val="24"/>
+          <w:szCs w:val="24"/>
+        </w:rPr>
+        <w:lastRenderedPageBreak/>
+        <w:t xml:space="preserve">Also, in the figure </w:t>
+      </w:r>
+      <w:r>
+        <w:rPr>
+          <w:sz w:val="24"/>
+          <w:szCs w:val="24"/>
+        </w:rPr>
+        <w:t>10</w:t>
+      </w:r>
+      <w:r>
+        <w:rPr>
+          <w:sz w:val="24"/>
+          <w:szCs w:val="24"/>
+        </w:rPr>
+        <w:t>, we can see the duty cycle variation. It increases with time. After catching desired voltage, it remains stable.</w:t>
+      </w:r>
+    </w:p>
+    <w:p>
+      <w:pPr>
+        <w:keepNext/>
+        <w:jc w:val="center"/>
+      </w:pPr>
+      <w:r>
+        <w:drawing>
+          <wp:inline distT="0" distB="0" distL="0" distR="0" wp14:anchorId="0084BC64" wp14:editId="4FD3E578">
+            <wp:extent cx="3514477" cy="1578510"/>
+            <wp:effectExtent l="0" t="0" r="0" b="0"/>
+            <wp:docPr id="6" name="Resim 6"/>
+            <wp:cNvGraphicFramePr>
+              <a:graphicFrameLocks xmlns:a="http://schemas.openxmlformats.org/drawingml/2006/main" noChangeAspect="1"/>
+            </wp:cNvGraphicFramePr>
+            <a:graphic xmlns:a="http://schemas.openxmlformats.org/drawingml/2006/main">
+              <a:graphicData uri="http://schemas.openxmlformats.org/drawingml/2006/picture">
+                <pic:pic xmlns:pic="http://schemas.openxmlformats.org/drawingml/2006/picture">
+                  <pic:nvPicPr>
+                    <pic:cNvPr id="1" name=""/>
+                    <pic:cNvPicPr/>
+                  </pic:nvPicPr>
+                  <pic:blipFill>
+                    <a:blip r:embed="rId20"/>
+                    <a:stretch>
+                      <a:fillRect/>
+                    </a:stretch>
+                  </pic:blipFill>
+                  <pic:spPr>
+                    <a:xfrm>
+                      <a:off x="0" y="0"/>
+                      <a:ext cx="3549155" cy="1594085"/>
+                    </a:xfrm>
+                    <a:prstGeom prst="rect">
+                      <a:avLst/>
+                    </a:prstGeom>
+                  </pic:spPr>
+                </pic:pic>
+              </a:graphicData>
+            </a:graphic>
+          </wp:inline>
+        </w:drawing>
+      </w:r>
+    </w:p>
+    <w:p>
+      <w:pPr>
+        <w:pStyle w:val="ResimYazs"/>
+        <w:jc w:val="center"/>
+      </w:pPr>
+      <w:r>
+        <w:t xml:space="preserve">Figure </w:t>
+      </w:r>
+      <w:fldSimple w:instr=" SEQ Figure \* ARABIC ">
+        <w:r>
+          <w:rPr>
+            <w:noProof/>
+          </w:rPr>
+          <w:t>10</w:t>
+        </w:r>
+      </w:fldSimple>
+      <w:r>
+        <w:t>: Duty Cycle variation</w:t>
+      </w:r>
     </w:p>
     <w:p>
       <w:pPr>
@@ -3370,7 +3597,7 @@
         </w:rPr>
         <w:drawing>
           <wp:inline distT="0" distB="0" distL="0" distR="0">
-            <wp:extent cx="4261899" cy="1942287"/>
+            <wp:extent cx="3482671" cy="1587166"/>
             <wp:effectExtent l="0" t="0" r="0" b="0"/>
             <wp:docPr id="2" name="Resim 2"/>
             <wp:cNvGraphicFramePr>
@@ -3386,10 +3613,10 @@
                     </pic:cNvPicPr>
                   </pic:nvPicPr>
                   <pic:blipFill>
-                    <a:blip r:embed="rId18" cstate="print">
+                    <a:blip r:embed="rId21" cstate="print">
                       <a:extLst>
                         <a:ext uri="{28A0092B-C50C-407E-A947-70E740481C1C}">
-                          <a14:useLocalDpi xmlns:a14="http://schemas.microsoft.com/office/drawing/2010/main" xmlns:wps="http://schemas.microsoft.com/office/word/2010/wordprocessingShape" xmlns:wpi="http://schemas.microsoft.com/office/word/2010/wordprocessingInk" xmlns:wpg="http://schemas.microsoft.com/office/word/2010/wordprocessingGroup" xmlns:w16se="http://schemas.microsoft.com/office/word/2015/wordml/symex" xmlns:w16cid="http://schemas.microsoft.com/office/word/2016/wordml/cid" xmlns:w15="http://schemas.microsoft.com/office/word/2012/wordml" xmlns:w14="http://schemas.microsoft.com/office/word/2010/wordml" xmlns:w="http://schemas.openxmlformats.org/wordprocessingml/2006/main" xmlns:w10="urn:schemas-microsoft-com:office:word" xmlns:wp14="http://schemas.microsoft.com/office/word/2010/wordprocessingDrawing" xmlns:v="urn:schemas-microsoft-com:vml" xmlns:o="urn:schemas-microsoft-com:office:office" xmlns:am3d="http://schemas.microsoft.com/office/drawing/2017/model3d" xmlns:aink="http://schemas.microsoft.com/office/drawing/2016/ink" xmlns:mc="http://schemas.openxmlformats.org/markup-compatibility/2006" xmlns:cx8="http://schemas.microsoft.com/office/drawing/2016/5/14/chartex" xmlns:cx7="http://schemas.microsoft.com/office/drawing/2016/5/13/chartex" xmlns:cx6="http://schemas.microsoft.com/office/drawing/2016/5/12/chartex" xmlns:cx5="http://schemas.microsoft.com/office/drawing/2016/5/11/chartex" xmlns:cx4="http://schemas.microsoft.com/office/drawing/2016/5/10/chartex" xmlns:cx3="http://schemas.microsoft.com/office/drawing/2016/5/9/chartex" xmlns:cx2="http://schemas.microsoft.com/office/drawing/2015/10/21/chartex" xmlns:cx1="http://schemas.microsoft.com/office/drawing/2015/9/8/chartex" xmlns:cx="http://schemas.microsoft.com/office/drawing/2014/chartex" xmlns:wpc="http://schemas.microsoft.com/office/word/2010/wordprocessingCanvas" xmlns="" val="0"/>
+                          <a14:useLocalDpi xmlns:a14="http://schemas.microsoft.com/office/drawing/2010/main" val="0"/>
                         </a:ext>
                       </a:extLst>
                     </a:blip>
@@ -3401,7 +3628,7 @@
                   <pic:spPr bwMode="auto">
                     <a:xfrm>
                       <a:off x="0" y="0"/>
-                      <a:ext cx="4276514" cy="1948947"/>
+                      <a:ext cx="3521282" cy="1604762"/>
                     </a:xfrm>
                     <a:prstGeom prst="rect">
                       <a:avLst/>
@@ -3426,30 +3653,100 @@
       <w:r>
         <w:t xml:space="preserve">Figure </w:t>
       </w:r>
-      <w:fldSimple w:instr=" SEQ Figure \* ARABIC ">
-        <w:r>
-          <w:rPr>
-            <w:noProof/>
-          </w:rPr>
-          <w:t>8</w:t>
-        </w:r>
-      </w:fldSimple>
+      <w:r>
+        <w:rPr>
+          <w:noProof/>
+        </w:rPr>
+        <w:fldChar w:fldCharType="begin"/>
+      </w:r>
+      <w:r>
+        <w:rPr>
+          <w:noProof/>
+        </w:rPr>
+        <w:instrText xml:space="preserve"> SEQ Figure \* ARABIC </w:instrText>
+      </w:r>
+      <w:r>
+        <w:rPr>
+          <w:noProof/>
+        </w:rPr>
+        <w:fldChar w:fldCharType="separate"/>
+      </w:r>
+      <w:r>
+        <w:rPr>
+          <w:noProof/>
+        </w:rPr>
+        <w:t>11</w:t>
+      </w:r>
+      <w:r>
+        <w:rPr>
+          <w:noProof/>
+        </w:rPr>
+        <w:fldChar w:fldCharType="end"/>
+      </w:r>
       <w:r>
         <w:t>: Output voltage ripple for 11V input voltage</w:t>
       </w:r>
     </w:p>
     <w:p>
+      <w:pPr>
+        <w:jc w:val="both"/>
+      </w:pPr>
       <w:r>
         <w:tab/>
-        <w:t>When we looked at the figure 7, we can see output level</w:t>
-      </w:r>
-      <w:r>
-        <w:t xml:space="preserve"> increased to 14.6 V. Performance of controller is bad since increase of output voltage can be harmful for load. For a good controller, output voltage should not change a lot. However, voltage ripple is %1.</w:t>
+        <w:t xml:space="preserve">When we looked at the figure </w:t>
+      </w:r>
+      <w:r>
+        <w:t>11</w:t>
       </w:r>
       <w:bookmarkStart w:id="0" w:name="_GoBack"/>
       <w:bookmarkEnd w:id="0"/>
-    </w:p>
-    <w:p/>
+      <w:r>
+        <w:t>, we can see output level</w:t>
+      </w:r>
+      <w:r>
+        <w:t xml:space="preserve"> increased to 14.6 V. Performance of controller is bad since increase of output voltage can be harmful for load. For a good controller, output voltage should not change a lot.</w:t>
+      </w:r>
+      <w:r>
+        <w:t xml:space="preserve"> The reason to increase output voltage is that this controller does not have any controller circuit. </w:t>
+      </w:r>
+      <w:r>
+        <w:t>However, voltage ripple is %1.</w:t>
+      </w:r>
+    </w:p>
+    <w:p>
+      <w:pPr>
+        <w:rPr>
+          <w:b/>
+          <w:sz w:val="32"/>
+          <w:szCs w:val="32"/>
+        </w:rPr>
+      </w:pPr>
+      <w:r>
+        <w:rPr>
+          <w:b/>
+          <w:sz w:val="32"/>
+          <w:szCs w:val="32"/>
+        </w:rPr>
+        <w:t>Conclusion</w:t>
+      </w:r>
+    </w:p>
+    <w:p>
+      <w:pPr>
+        <w:jc w:val="both"/>
+      </w:pPr>
+      <w:r>
+        <w:tab/>
+        <w:t xml:space="preserve">In this simulation project, we learned to design </w:t>
+      </w:r>
+      <w:proofErr w:type="spellStart"/>
+      <w:r>
+        <w:t>cuk</w:t>
+      </w:r>
+      <w:proofErr w:type="spellEnd"/>
+      <w:r>
+        <w:t xml:space="preserve"> converter with respect to some properties. Also, we compared the simulation results and analytical design and we took almost the same result since we chose the component ideal in the simulation. Moreover, we designed a controller circuit to this topology and we tried to keep constant the output voltage.</w:t>
+      </w:r>
+    </w:p>
     <w:p/>
     <w:sectPr>
       <w:pgSz w:w="12240" w:h="15840"/>
@@ -3462,8 +3759,8 @@
 </file>
 
 <file path=word/numbering.xml><?xml version="1.0" encoding="utf-8"?>
-<w:numbering xmlns:ve="http://schemas.openxmlformats.org/markup-compatibility/2006" xmlns:o="urn:schemas-microsoft-com:office:office" xmlns:r="http://schemas.openxmlformats.org/officeDocument/2006/relationships" xmlns:m="http://schemas.openxmlformats.org/officeDocument/2006/math" xmlns:v="urn:schemas-microsoft-com:vml" xmlns:wp="http://schemas.openxmlformats.org/drawingml/2006/wordprocessingDrawing" xmlns:w10="urn:schemas-microsoft-com:office:word" xmlns:w="http://schemas.openxmlformats.org/wordprocessingml/2006/main" xmlns:wne="http://schemas.microsoft.com/office/word/2006/wordml">
-  <w:abstractNum w:abstractNumId="0">
+<w:numbering xmlns:wpc="http://schemas.microsoft.com/office/word/2010/wordprocessingCanvas" xmlns:cx="http://schemas.microsoft.com/office/drawing/2014/chartex" xmlns:cx1="http://schemas.microsoft.com/office/drawing/2015/9/8/chartex" xmlns:cx2="http://schemas.microsoft.com/office/drawing/2015/10/21/chartex" xmlns:cx3="http://schemas.microsoft.com/office/drawing/2016/5/9/chartex" xmlns:cx4="http://schemas.microsoft.com/office/drawing/2016/5/10/chartex" xmlns:cx5="http://schemas.microsoft.com/office/drawing/2016/5/11/chartex" xmlns:cx6="http://schemas.microsoft.com/office/drawing/2016/5/12/chartex" xmlns:cx7="http://schemas.microsoft.com/office/drawing/2016/5/13/chartex" xmlns:cx8="http://schemas.microsoft.com/office/drawing/2016/5/14/chartex" xmlns:mc="http://schemas.openxmlformats.org/markup-compatibility/2006" xmlns:aink="http://schemas.microsoft.com/office/drawing/2016/ink" xmlns:am3d="http://schemas.microsoft.com/office/drawing/2017/model3d" xmlns:o="urn:schemas-microsoft-com:office:office" xmlns:r="http://schemas.openxmlformats.org/officeDocument/2006/relationships" xmlns:m="http://schemas.openxmlformats.org/officeDocument/2006/math" xmlns:v="urn:schemas-microsoft-com:vml" xmlns:wp14="http://schemas.microsoft.com/office/word/2010/wordprocessingDrawing" xmlns:wp="http://schemas.openxmlformats.org/drawingml/2006/wordprocessingDrawing" xmlns:w10="urn:schemas-microsoft-com:office:word" xmlns:w="http://schemas.openxmlformats.org/wordprocessingml/2006/main" xmlns:w14="http://schemas.microsoft.com/office/word/2010/wordml" xmlns:w15="http://schemas.microsoft.com/office/word/2012/wordml" xmlns:w16cid="http://schemas.microsoft.com/office/word/2016/wordml/cid" xmlns:w16se="http://schemas.microsoft.com/office/word/2015/wordml/symex" xmlns:wpg="http://schemas.microsoft.com/office/word/2010/wordprocessingGroup" xmlns:wpi="http://schemas.microsoft.com/office/word/2010/wordprocessingInk" xmlns:wne="http://schemas.microsoft.com/office/word/2006/wordml" xmlns:wps="http://schemas.microsoft.com/office/word/2010/wordprocessingShape" mc:Ignorable="w14 w15 w16se w16cid wp14">
+  <w:abstractNum w:abstractNumId="0" w15:restartNumberingAfterBreak="0">
     <w:nsid w:val="058F67E2"/>
     <w:multiLevelType w:val="hybridMultilevel"/>
     <w:tmpl w:val="1FBE1178"/>
@@ -3576,7 +3873,7 @@
       </w:rPr>
     </w:lvl>
   </w:abstractNum>
-  <w:abstractNum w:abstractNumId="1">
+  <w:abstractNum w:abstractNumId="1" w15:restartNumberingAfterBreak="0">
     <w:nsid w:val="06B74C8C"/>
     <w:multiLevelType w:val="hybridMultilevel"/>
     <w:tmpl w:val="FD3814DC"/>
@@ -3689,7 +3986,7 @@
       </w:rPr>
     </w:lvl>
   </w:abstractNum>
-  <w:abstractNum w:abstractNumId="2">
+  <w:abstractNum w:abstractNumId="2" w15:restartNumberingAfterBreak="0">
     <w:nsid w:val="0A9C342C"/>
     <w:multiLevelType w:val="hybridMultilevel"/>
     <w:tmpl w:val="73AAE080"/>
@@ -3802,7 +4099,7 @@
       </w:rPr>
     </w:lvl>
   </w:abstractNum>
-  <w:abstractNum w:abstractNumId="3">
+  <w:abstractNum w:abstractNumId="3" w15:restartNumberingAfterBreak="0">
     <w:nsid w:val="0CAE2B13"/>
     <w:multiLevelType w:val="hybridMultilevel"/>
     <w:tmpl w:val="62C6C95A"/>
@@ -3915,7 +4212,7 @@
       </w:rPr>
     </w:lvl>
   </w:abstractNum>
-  <w:abstractNum w:abstractNumId="4">
+  <w:abstractNum w:abstractNumId="4" w15:restartNumberingAfterBreak="0">
     <w:nsid w:val="1DDC47F4"/>
     <w:multiLevelType w:val="hybridMultilevel"/>
     <w:tmpl w:val="531246CE"/>
@@ -4028,7 +4325,7 @@
       </w:rPr>
     </w:lvl>
   </w:abstractNum>
-  <w:abstractNum w:abstractNumId="5">
+  <w:abstractNum w:abstractNumId="5" w15:restartNumberingAfterBreak="0">
     <w:nsid w:val="5F383AB7"/>
     <w:multiLevelType w:val="hybridMultilevel"/>
     <w:tmpl w:val="892CF4EA"/>
@@ -4141,7 +4438,7 @@
       </w:rPr>
     </w:lvl>
   </w:abstractNum>
-  <w:abstractNum w:abstractNumId="6">
+  <w:abstractNum w:abstractNumId="6" w15:restartNumberingAfterBreak="0">
     <w:nsid w:val="72C2598A"/>
     <w:multiLevelType w:val="hybridMultilevel"/>
     <w:tmpl w:val="B7744AE6"/>
@@ -4279,7 +4576,7 @@
 </file>
 
 <file path=word/styles.xml><?xml version="1.0" encoding="utf-8"?>
-<w:styles xmlns:r="http://schemas.openxmlformats.org/officeDocument/2006/relationships" xmlns:w="http://schemas.openxmlformats.org/wordprocessingml/2006/main">
+<w:styles xmlns:mc="http://schemas.openxmlformats.org/markup-compatibility/2006" xmlns:r="http://schemas.openxmlformats.org/officeDocument/2006/relationships" xmlns:w="http://schemas.openxmlformats.org/wordprocessingml/2006/main" xmlns:w14="http://schemas.microsoft.com/office/word/2010/wordml" xmlns:w15="http://schemas.microsoft.com/office/word/2012/wordml" xmlns:w16cid="http://schemas.microsoft.com/office/word/2016/wordml/cid" xmlns:w16se="http://schemas.microsoft.com/office/word/2015/wordml/symex" mc:Ignorable="w14 w15 w16se w16cid">
   <w:docDefaults>
     <w:rPrDefault>
       <w:rPr>
@@ -4295,144 +4592,382 @@
       </w:pPr>
     </w:pPrDefault>
   </w:docDefaults>
-  <w:latentStyles w:defLockedState="0" w:defUIPriority="99" w:defSemiHidden="1" w:defUnhideWhenUsed="1" w:defQFormat="0" w:count="267">
-    <w:lsdException w:name="Normal" w:semiHidden="0" w:uiPriority="0" w:unhideWhenUsed="0" w:qFormat="1"/>
-    <w:lsdException w:name="heading 1" w:semiHidden="0" w:uiPriority="9" w:unhideWhenUsed="0" w:qFormat="1"/>
-    <w:lsdException w:name="heading 2" w:uiPriority="9" w:qFormat="1"/>
-    <w:lsdException w:name="heading 3" w:uiPriority="9" w:qFormat="1"/>
-    <w:lsdException w:name="heading 4" w:uiPriority="9" w:qFormat="1"/>
-    <w:lsdException w:name="heading 5" w:uiPriority="9" w:qFormat="1"/>
-    <w:lsdException w:name="heading 6" w:uiPriority="9" w:qFormat="1"/>
-    <w:lsdException w:name="heading 7" w:uiPriority="9" w:qFormat="1"/>
-    <w:lsdException w:name="heading 8" w:uiPriority="9" w:qFormat="1"/>
-    <w:lsdException w:name="heading 9" w:uiPriority="9" w:qFormat="1"/>
-    <w:lsdException w:name="toc 1" w:uiPriority="39"/>
-    <w:lsdException w:name="toc 2" w:uiPriority="39"/>
-    <w:lsdException w:name="toc 3" w:uiPriority="39"/>
-    <w:lsdException w:name="toc 4" w:uiPriority="39"/>
-    <w:lsdException w:name="toc 5" w:uiPriority="39"/>
-    <w:lsdException w:name="toc 6" w:uiPriority="39"/>
-    <w:lsdException w:name="toc 7" w:uiPriority="39"/>
-    <w:lsdException w:name="toc 8" w:uiPriority="39"/>
-    <w:lsdException w:name="toc 9" w:uiPriority="39"/>
-    <w:lsdException w:name="caption" w:uiPriority="35" w:qFormat="1"/>
-    <w:lsdException w:name="Title" w:semiHidden="0" w:uiPriority="10" w:unhideWhenUsed="0" w:qFormat="1"/>
-    <w:lsdException w:name="Default Paragraph Font" w:uiPriority="1"/>
-    <w:lsdException w:name="Subtitle" w:semiHidden="0" w:uiPriority="11" w:unhideWhenUsed="0" w:qFormat="1"/>
-    <w:lsdException w:name="Strong" w:semiHidden="0" w:uiPriority="22" w:unhideWhenUsed="0" w:qFormat="1"/>
-    <w:lsdException w:name="Emphasis" w:semiHidden="0" w:uiPriority="20" w:unhideWhenUsed="0" w:qFormat="1"/>
-    <w:lsdException w:name="Table Grid" w:uiPriority="39"/>
-    <w:lsdException w:name="Placeholder Text" w:unhideWhenUsed="0"/>
-    <w:lsdException w:name="No Spacing" w:semiHidden="0" w:uiPriority="1" w:unhideWhenUsed="0" w:qFormat="1"/>
-    <w:lsdException w:name="Light Shading" w:semiHidden="0" w:uiPriority="60" w:unhideWhenUsed="0"/>
-    <w:lsdException w:name="Light List" w:semiHidden="0" w:uiPriority="61" w:unhideWhenUsed="0"/>
-    <w:lsdException w:name="Light Grid" w:semiHidden="0" w:uiPriority="62" w:unhideWhenUsed="0"/>
-    <w:lsdException w:name="Medium Shading 1" w:semiHidden="0" w:uiPriority="63" w:unhideWhenUsed="0"/>
-    <w:lsdException w:name="Medium Shading 2" w:semiHidden="0" w:uiPriority="64" w:unhideWhenUsed="0"/>
-    <w:lsdException w:name="Medium List 1" w:semiHidden="0" w:uiPriority="65" w:unhideWhenUsed="0"/>
-    <w:lsdException w:name="Medium List 2" w:semiHidden="0" w:uiPriority="66" w:unhideWhenUsed="0"/>
-    <w:lsdException w:name="Medium Grid 1" w:semiHidden="0" w:uiPriority="67" w:unhideWhenUsed="0"/>
-    <w:lsdException w:name="Medium Grid 2" w:semiHidden="0" w:uiPriority="68" w:unhideWhenUsed="0"/>
-    <w:lsdException w:name="Medium Grid 3" w:semiHidden="0" w:uiPriority="69" w:unhideWhenUsed="0"/>
-    <w:lsdException w:name="Dark List" w:semiHidden="0" w:uiPriority="70" w:unhideWhenUsed="0"/>
-    <w:lsdException w:name="Colorful Shading" w:semiHidden="0" w:uiPriority="71" w:unhideWhenUsed="0"/>
-    <w:lsdException w:name="Colorful List" w:semiHidden="0" w:uiPriority="72" w:unhideWhenUsed="0"/>
-    <w:lsdException w:name="Colorful Grid" w:semiHidden="0" w:uiPriority="73" w:unhideWhenUsed="0"/>
-    <w:lsdException w:name="Light Shading Accent 1" w:semiHidden="0" w:uiPriority="60" w:unhideWhenUsed="0"/>
-    <w:lsdException w:name="Light List Accent 1" w:semiHidden="0" w:uiPriority="61" w:unhideWhenUsed="0"/>
-    <w:lsdException w:name="Light Grid Accent 1" w:semiHidden="0" w:uiPriority="62" w:unhideWhenUsed="0"/>
-    <w:lsdException w:name="Medium Shading 1 Accent 1" w:semiHidden="0" w:uiPriority="63" w:unhideWhenUsed="0"/>
-    <w:lsdException w:name="Medium Shading 2 Accent 1" w:semiHidden="0" w:uiPriority="64" w:unhideWhenUsed="0"/>
-    <w:lsdException w:name="Medium List 1 Accent 1" w:semiHidden="0" w:uiPriority="65" w:unhideWhenUsed="0"/>
-    <w:lsdException w:name="Revision" w:unhideWhenUsed="0"/>
-    <w:lsdException w:name="List Paragraph" w:semiHidden="0" w:uiPriority="34" w:unhideWhenUsed="0" w:qFormat="1"/>
-    <w:lsdException w:name="Quote" w:semiHidden="0" w:uiPriority="29" w:unhideWhenUsed="0" w:qFormat="1"/>
-    <w:lsdException w:name="Intense Quote" w:semiHidden="0" w:uiPriority="30" w:unhideWhenUsed="0" w:qFormat="1"/>
-    <w:lsdException w:name="Medium List 2 Accent 1" w:semiHidden="0" w:uiPriority="66" w:unhideWhenUsed="0"/>
-    <w:lsdException w:name="Medium Grid 1 Accent 1" w:semiHidden="0" w:uiPriority="67" w:unhideWhenUsed="0"/>
-    <w:lsdException w:name="Medium Grid 2 Accent 1" w:semiHidden="0" w:uiPriority="68" w:unhideWhenUsed="0"/>
-    <w:lsdException w:name="Medium Grid 3 Accent 1" w:semiHidden="0" w:uiPriority="69" w:unhideWhenUsed="0"/>
-    <w:lsdException w:name="Dark List Accent 1" w:semiHidden="0" w:uiPriority="70" w:unhideWhenUsed="0"/>
-    <w:lsdException w:name="Colorful Shading Accent 1" w:semiHidden="0" w:uiPriority="71" w:unhideWhenUsed="0"/>
-    <w:lsdException w:name="Colorful List Accent 1" w:semiHidden="0" w:uiPriority="72" w:unhideWhenUsed="0"/>
-    <w:lsdException w:name="Colorful Grid Accent 1" w:semiHidden="0" w:uiPriority="73" w:unhideWhenUsed="0"/>
-    <w:lsdException w:name="Light Shading Accent 2" w:semiHidden="0" w:uiPriority="60" w:unhideWhenUsed="0"/>
-    <w:lsdException w:name="Light List Accent 2" w:semiHidden="0" w:uiPriority="61" w:unhideWhenUsed="0"/>
-    <w:lsdException w:name="Light Grid Accent 2" w:semiHidden="0" w:uiPriority="62" w:unhideWhenUsed="0"/>
-    <w:lsdException w:name="Medium Shading 1 Accent 2" w:semiHidden="0" w:uiPriority="63" w:unhideWhenUsed="0"/>
-    <w:lsdException w:name="Medium Shading 2 Accent 2" w:semiHidden="0" w:uiPriority="64" w:unhideWhenUsed="0"/>
-    <w:lsdException w:name="Medium List 1 Accent 2" w:semiHidden="0" w:uiPriority="65" w:unhideWhenUsed="0"/>
-    <w:lsdException w:name="Medium List 2 Accent 2" w:semiHidden="0" w:uiPriority="66" w:unhideWhenUsed="0"/>
-    <w:lsdException w:name="Medium Grid 1 Accent 2" w:semiHidden="0" w:uiPriority="67" w:unhideWhenUsed="0"/>
-    <w:lsdException w:name="Medium Grid 2 Accent 2" w:semiHidden="0" w:uiPriority="68" w:unhideWhenUsed="0"/>
-    <w:lsdException w:name="Medium Grid 3 Accent 2" w:semiHidden="0" w:uiPriority="69" w:unhideWhenUsed="0"/>
-    <w:lsdException w:name="Dark List Accent 2" w:semiHidden="0" w:uiPriority="70" w:unhideWhenUsed="0"/>
-    <w:lsdException w:name="Colorful Shading Accent 2" w:semiHidden="0" w:uiPriority="71" w:unhideWhenUsed="0"/>
-    <w:lsdException w:name="Colorful List Accent 2" w:semiHidden="0" w:uiPriority="72" w:unhideWhenUsed="0"/>
-    <w:lsdException w:name="Colorful Grid Accent 2" w:semiHidden="0" w:uiPriority="73" w:unhideWhenUsed="0"/>
-    <w:lsdException w:name="Light Shading Accent 3" w:semiHidden="0" w:uiPriority="60" w:unhideWhenUsed="0"/>
-    <w:lsdException w:name="Light List Accent 3" w:semiHidden="0" w:uiPriority="61" w:unhideWhenUsed="0"/>
-    <w:lsdException w:name="Light Grid Accent 3" w:semiHidden="0" w:uiPriority="62" w:unhideWhenUsed="0"/>
-    <w:lsdException w:name="Medium Shading 1 Accent 3" w:semiHidden="0" w:uiPriority="63" w:unhideWhenUsed="0"/>
-    <w:lsdException w:name="Medium Shading 2 Accent 3" w:semiHidden="0" w:uiPriority="64" w:unhideWhenUsed="0"/>
-    <w:lsdException w:name="Medium List 1 Accent 3" w:semiHidden="0" w:uiPriority="65" w:unhideWhenUsed="0"/>
-    <w:lsdException w:name="Medium List 2 Accent 3" w:semiHidden="0" w:uiPriority="66" w:unhideWhenUsed="0"/>
-    <w:lsdException w:name="Medium Grid 1 Accent 3" w:semiHidden="0" w:uiPriority="67" w:unhideWhenUsed="0"/>
-    <w:lsdException w:name="Medium Grid 2 Accent 3" w:semiHidden="0" w:uiPriority="68" w:unhideWhenUsed="0"/>
-    <w:lsdException w:name="Medium Grid 3 Accent 3" w:semiHidden="0" w:uiPriority="69" w:unhideWhenUsed="0"/>
-    <w:lsdException w:name="Dark List Accent 3" w:semiHidden="0" w:uiPriority="70" w:unhideWhenUsed="0"/>
-    <w:lsdException w:name="Colorful Shading Accent 3" w:semiHidden="0" w:uiPriority="71" w:unhideWhenUsed="0"/>
-    <w:lsdException w:name="Colorful List Accent 3" w:semiHidden="0" w:uiPriority="72" w:unhideWhenUsed="0"/>
-    <w:lsdException w:name="Colorful Grid Accent 3" w:semiHidden="0" w:uiPriority="73" w:unhideWhenUsed="0"/>
-    <w:lsdException w:name="Light Shading Accent 4" w:semiHidden="0" w:uiPriority="60" w:unhideWhenUsed="0"/>
-    <w:lsdException w:name="Light List Accent 4" w:semiHidden="0" w:uiPriority="61" w:unhideWhenUsed="0"/>
-    <w:lsdException w:name="Light Grid Accent 4" w:semiHidden="0" w:uiPriority="62" w:unhideWhenUsed="0"/>
-    <w:lsdException w:name="Medium Shading 1 Accent 4" w:semiHidden="0" w:uiPriority="63" w:unhideWhenUsed="0"/>
-    <w:lsdException w:name="Medium Shading 2 Accent 4" w:semiHidden="0" w:uiPriority="64" w:unhideWhenUsed="0"/>
-    <w:lsdException w:name="Medium List 1 Accent 4" w:semiHidden="0" w:uiPriority="65" w:unhideWhenUsed="0"/>
-    <w:lsdException w:name="Medium List 2 Accent 4" w:semiHidden="0" w:uiPriority="66" w:unhideWhenUsed="0"/>
-    <w:lsdException w:name="Medium Grid 1 Accent 4" w:semiHidden="0" w:uiPriority="67" w:unhideWhenUsed="0"/>
-    <w:lsdException w:name="Medium Grid 2 Accent 4" w:semiHidden="0" w:uiPriority="68" w:unhideWhenUsed="0"/>
-    <w:lsdException w:name="Medium Grid 3 Accent 4" w:semiHidden="0" w:uiPriority="69" w:unhideWhenUsed="0"/>
-    <w:lsdException w:name="Dark List Accent 4" w:semiHidden="0" w:uiPriority="70" w:unhideWhenUsed="0"/>
-    <w:lsdException w:name="Colorful Shading Accent 4" w:semiHidden="0" w:uiPriority="71" w:unhideWhenUsed="0"/>
-    <w:lsdException w:name="Colorful List Accent 4" w:semiHidden="0" w:uiPriority="72" w:unhideWhenUsed="0"/>
-    <w:lsdException w:name="Colorful Grid Accent 4" w:semiHidden="0" w:uiPriority="73" w:unhideWhenUsed="0"/>
-    <w:lsdException w:name="Light Shading Accent 5" w:semiHidden="0" w:uiPriority="60" w:unhideWhenUsed="0"/>
-    <w:lsdException w:name="Light List Accent 5" w:semiHidden="0" w:uiPriority="61" w:unhideWhenUsed="0"/>
-    <w:lsdException w:name="Light Grid Accent 5" w:semiHidden="0" w:uiPriority="62" w:unhideWhenUsed="0"/>
-    <w:lsdException w:name="Medium Shading 1 Accent 5" w:semiHidden="0" w:uiPriority="63" w:unhideWhenUsed="0"/>
-    <w:lsdException w:name="Medium Shading 2 Accent 5" w:semiHidden="0" w:uiPriority="64" w:unhideWhenUsed="0"/>
-    <w:lsdException w:name="Medium List 1 Accent 5" w:semiHidden="0" w:uiPriority="65" w:unhideWhenUsed="0"/>
-    <w:lsdException w:name="Medium List 2 Accent 5" w:semiHidden="0" w:uiPriority="66" w:unhideWhenUsed="0"/>
-    <w:lsdException w:name="Medium Grid 1 Accent 5" w:semiHidden="0" w:uiPriority="67" w:unhideWhenUsed="0"/>
-    <w:lsdException w:name="Medium Grid 2 Accent 5" w:semiHidden="0" w:uiPriority="68" w:unhideWhenUsed="0"/>
-    <w:lsdException w:name="Medium Grid 3 Accent 5" w:semiHidden="0" w:uiPriority="69" w:unhideWhenUsed="0"/>
-    <w:lsdException w:name="Dark List Accent 5" w:semiHidden="0" w:uiPriority="70" w:unhideWhenUsed="0"/>
-    <w:lsdException w:name="Colorful Shading Accent 5" w:semiHidden="0" w:uiPriority="71" w:unhideWhenUsed="0"/>
-    <w:lsdException w:name="Colorful List Accent 5" w:semiHidden="0" w:uiPriority="72" w:unhideWhenUsed="0"/>
-    <w:lsdException w:name="Colorful Grid Accent 5" w:semiHidden="0" w:uiPriority="73" w:unhideWhenUsed="0"/>
-    <w:lsdException w:name="Light Shading Accent 6" w:semiHidden="0" w:uiPriority="60" w:unhideWhenUsed="0"/>
-    <w:lsdException w:name="Light List Accent 6" w:semiHidden="0" w:uiPriority="61" w:unhideWhenUsed="0"/>
-    <w:lsdException w:name="Light Grid Accent 6" w:semiHidden="0" w:uiPriority="62" w:unhideWhenUsed="0"/>
-    <w:lsdException w:name="Medium Shading 1 Accent 6" w:semiHidden="0" w:uiPriority="63" w:unhideWhenUsed="0"/>
-    <w:lsdException w:name="Medium Shading 2 Accent 6" w:semiHidden="0" w:uiPriority="64" w:unhideWhenUsed="0"/>
-    <w:lsdException w:name="Medium List 1 Accent 6" w:semiHidden="0" w:uiPriority="65" w:unhideWhenUsed="0"/>
-    <w:lsdException w:name="Medium List 2 Accent 6" w:semiHidden="0" w:uiPriority="66" w:unhideWhenUsed="0"/>
-    <w:lsdException w:name="Medium Grid 1 Accent 6" w:semiHidden="0" w:uiPriority="67" w:unhideWhenUsed="0"/>
-    <w:lsdException w:name="Medium Grid 2 Accent 6" w:semiHidden="0" w:uiPriority="68" w:unhideWhenUsed="0"/>
-    <w:lsdException w:name="Medium Grid 3 Accent 6" w:semiHidden="0" w:uiPriority="69" w:unhideWhenUsed="0"/>
-    <w:lsdException w:name="Dark List Accent 6" w:semiHidden="0" w:uiPriority="70" w:unhideWhenUsed="0"/>
-    <w:lsdException w:name="Colorful Shading Accent 6" w:semiHidden="0" w:uiPriority="71" w:unhideWhenUsed="0"/>
-    <w:lsdException w:name="Colorful List Accent 6" w:semiHidden="0" w:uiPriority="72" w:unhideWhenUsed="0"/>
-    <w:lsdException w:name="Colorful Grid Accent 6" w:semiHidden="0" w:uiPriority="73" w:unhideWhenUsed="0"/>
-    <w:lsdException w:name="Subtle Emphasis" w:semiHidden="0" w:uiPriority="19" w:unhideWhenUsed="0" w:qFormat="1"/>
-    <w:lsdException w:name="Intense Emphasis" w:semiHidden="0" w:uiPriority="21" w:unhideWhenUsed="0" w:qFormat="1"/>
-    <w:lsdException w:name="Subtle Reference" w:semiHidden="0" w:uiPriority="31" w:unhideWhenUsed="0" w:qFormat="1"/>
-    <w:lsdException w:name="Intense Reference" w:semiHidden="0" w:uiPriority="32" w:unhideWhenUsed="0" w:qFormat="1"/>
-    <w:lsdException w:name="Book Title" w:semiHidden="0" w:uiPriority="33" w:unhideWhenUsed="0" w:qFormat="1"/>
-    <w:lsdException w:name="Bibliography" w:uiPriority="37"/>
-    <w:lsdException w:name="TOC Heading" w:uiPriority="39" w:qFormat="1"/>
+  <w:latentStyles w:defLockedState="0" w:defUIPriority="99" w:defSemiHidden="0" w:defUnhideWhenUsed="0" w:defQFormat="0" w:count="375">
+    <w:lsdException w:name="Normal" w:uiPriority="0" w:qFormat="1"/>
+    <w:lsdException w:name="heading 1" w:uiPriority="9" w:qFormat="1"/>
+    <w:lsdException w:name="heading 2" w:semiHidden="1" w:uiPriority="9" w:unhideWhenUsed="1" w:qFormat="1"/>
+    <w:lsdException w:name="heading 3" w:semiHidden="1" w:uiPriority="9" w:unhideWhenUsed="1" w:qFormat="1"/>
+    <w:lsdException w:name="heading 4" w:semiHidden="1" w:uiPriority="9" w:unhideWhenUsed="1" w:qFormat="1"/>
+    <w:lsdException w:name="heading 5" w:semiHidden="1" w:uiPriority="9" w:unhideWhenUsed="1" w:qFormat="1"/>
+    <w:lsdException w:name="heading 6" w:semiHidden="1" w:uiPriority="9" w:unhideWhenUsed="1" w:qFormat="1"/>
+    <w:lsdException w:name="heading 7" w:semiHidden="1" w:uiPriority="9" w:unhideWhenUsed="1" w:qFormat="1"/>
+    <w:lsdException w:name="heading 8" w:semiHidden="1" w:uiPriority="9" w:unhideWhenUsed="1" w:qFormat="1"/>
+    <w:lsdException w:name="heading 9" w:semiHidden="1" w:uiPriority="9" w:unhideWhenUsed="1" w:qFormat="1"/>
+    <w:lsdException w:name="index 1" w:semiHidden="1" w:unhideWhenUsed="1"/>
+    <w:lsdException w:name="index 2" w:semiHidden="1" w:unhideWhenUsed="1"/>
+    <w:lsdException w:name="index 3" w:semiHidden="1" w:unhideWhenUsed="1"/>
+    <w:lsdException w:name="index 4" w:semiHidden="1" w:unhideWhenUsed="1"/>
+    <w:lsdException w:name="index 5" w:semiHidden="1" w:unhideWhenUsed="1"/>
+    <w:lsdException w:name="index 6" w:semiHidden="1" w:unhideWhenUsed="1"/>
+    <w:lsdException w:name="index 7" w:semiHidden="1" w:unhideWhenUsed="1"/>
+    <w:lsdException w:name="index 8" w:semiHidden="1" w:unhideWhenUsed="1"/>
+    <w:lsdException w:name="index 9" w:semiHidden="1" w:unhideWhenUsed="1"/>
+    <w:lsdException w:name="toc 1" w:semiHidden="1" w:uiPriority="39" w:unhideWhenUsed="1"/>
+    <w:lsdException w:name="toc 2" w:semiHidden="1" w:uiPriority="39" w:unhideWhenUsed="1"/>
+    <w:lsdException w:name="toc 3" w:semiHidden="1" w:uiPriority="39" w:unhideWhenUsed="1"/>
+    <w:lsdException w:name="toc 4" w:semiHidden="1" w:uiPriority="39" w:unhideWhenUsed="1"/>
+    <w:lsdException w:name="toc 5" w:semiHidden="1" w:uiPriority="39" w:unhideWhenUsed="1"/>
+    <w:lsdException w:name="toc 6" w:semiHidden="1" w:uiPriority="39" w:unhideWhenUsed="1"/>
+    <w:lsdException w:name="toc 7" w:semiHidden="1" w:uiPriority="39" w:unhideWhenUsed="1"/>
+    <w:lsdException w:name="toc 8" w:semiHidden="1" w:uiPriority="39" w:unhideWhenUsed="1"/>
+    <w:lsdException w:name="toc 9" w:semiHidden="1" w:uiPriority="39" w:unhideWhenUsed="1"/>
+    <w:lsdException w:name="Normal Indent" w:semiHidden="1" w:unhideWhenUsed="1"/>
+    <w:lsdException w:name="footnote text" w:semiHidden="1" w:unhideWhenUsed="1"/>
+    <w:lsdException w:name="annotation text" w:semiHidden="1" w:unhideWhenUsed="1"/>
+    <w:lsdException w:name="header" w:semiHidden="1" w:unhideWhenUsed="1"/>
+    <w:lsdException w:name="footer" w:semiHidden="1" w:unhideWhenUsed="1"/>
+    <w:lsdException w:name="index heading" w:semiHidden="1" w:unhideWhenUsed="1"/>
+    <w:lsdException w:name="caption" w:semiHidden="1" w:uiPriority="35" w:unhideWhenUsed="1" w:qFormat="1"/>
+    <w:lsdException w:name="table of figures" w:semiHidden="1" w:unhideWhenUsed="1"/>
+    <w:lsdException w:name="envelope address" w:semiHidden="1" w:unhideWhenUsed="1"/>
+    <w:lsdException w:name="envelope return" w:semiHidden="1" w:unhideWhenUsed="1"/>
+    <w:lsdException w:name="footnote reference" w:semiHidden="1" w:unhideWhenUsed="1"/>
+    <w:lsdException w:name="annotation reference" w:semiHidden="1" w:unhideWhenUsed="1"/>
+    <w:lsdException w:name="line number" w:semiHidden="1" w:unhideWhenUsed="1"/>
+    <w:lsdException w:name="page number" w:semiHidden="1" w:unhideWhenUsed="1"/>
+    <w:lsdException w:name="endnote reference" w:semiHidden="1" w:unhideWhenUsed="1"/>
+    <w:lsdException w:name="endnote text" w:semiHidden="1" w:unhideWhenUsed="1"/>
+    <w:lsdException w:name="table of authorities" w:semiHidden="1" w:unhideWhenUsed="1"/>
+    <w:lsdException w:name="macro" w:semiHidden="1" w:unhideWhenUsed="1"/>
+    <w:lsdException w:name="toa heading" w:semiHidden="1" w:unhideWhenUsed="1"/>
+    <w:lsdException w:name="List" w:semiHidden="1" w:unhideWhenUsed="1"/>
+    <w:lsdException w:name="List Bullet" w:semiHidden="1" w:unhideWhenUsed="1"/>
+    <w:lsdException w:name="List Number" w:semiHidden="1" w:unhideWhenUsed="1"/>
+    <w:lsdException w:name="List 2" w:semiHidden="1" w:unhideWhenUsed="1"/>
+    <w:lsdException w:name="List 3" w:semiHidden="1" w:unhideWhenUsed="1"/>
+    <w:lsdException w:name="List 4" w:semiHidden="1" w:unhideWhenUsed="1"/>
+    <w:lsdException w:name="List 5" w:semiHidden="1" w:unhideWhenUsed="1"/>
+    <w:lsdException w:name="List Bullet 2" w:semiHidden="1" w:unhideWhenUsed="1"/>
+    <w:lsdException w:name="List Bullet 3" w:semiHidden="1" w:unhideWhenUsed="1"/>
+    <w:lsdException w:name="List Bullet 4" w:semiHidden="1" w:unhideWhenUsed="1"/>
+    <w:lsdException w:name="List Bullet 5" w:semiHidden="1" w:unhideWhenUsed="1"/>
+    <w:lsdException w:name="List Number 2" w:semiHidden="1" w:unhideWhenUsed="1"/>
+    <w:lsdException w:name="List Number 3" w:semiHidden="1" w:unhideWhenUsed="1"/>
+    <w:lsdException w:name="List Number 4" w:semiHidden="1" w:unhideWhenUsed="1"/>
+    <w:lsdException w:name="List Number 5" w:semiHidden="1" w:unhideWhenUsed="1"/>
+    <w:lsdException w:name="Title" w:uiPriority="10" w:qFormat="1"/>
+    <w:lsdException w:name="Closing" w:semiHidden="1" w:unhideWhenUsed="1"/>
+    <w:lsdException w:name="Signature" w:semiHidden="1" w:unhideWhenUsed="1"/>
+    <w:lsdException w:name="Default Paragraph Font" w:semiHidden="1" w:uiPriority="1" w:unhideWhenUsed="1"/>
+    <w:lsdException w:name="Body Text" w:semiHidden="1" w:unhideWhenUsed="1"/>
+    <w:lsdException w:name="Body Text Indent" w:semiHidden="1" w:unhideWhenUsed="1"/>
+    <w:lsdException w:name="List Continue" w:semiHidden="1" w:unhideWhenUsed="1"/>
+    <w:lsdException w:name="List Continue 2" w:semiHidden="1" w:unhideWhenUsed="1"/>
+    <w:lsdException w:name="List Continue 3" w:semiHidden="1" w:unhideWhenUsed="1"/>
+    <w:lsdException w:name="List Continue 4" w:semiHidden="1" w:unhideWhenUsed="1"/>
+    <w:lsdException w:name="List Continue 5" w:semiHidden="1" w:unhideWhenUsed="1"/>
+    <w:lsdException w:name="Message Header" w:semiHidden="1" w:unhideWhenUsed="1"/>
+    <w:lsdException w:name="Subtitle" w:uiPriority="11" w:qFormat="1"/>
+    <w:lsdException w:name="Salutation" w:semiHidden="1" w:unhideWhenUsed="1"/>
+    <w:lsdException w:name="Date" w:semiHidden="1" w:unhideWhenUsed="1"/>
+    <w:lsdException w:name="Body Text First Indent" w:semiHidden="1" w:unhideWhenUsed="1"/>
+    <w:lsdException w:name="Body Text First Indent 2" w:semiHidden="1" w:unhideWhenUsed="1"/>
+    <w:lsdException w:name="Note Heading" w:semiHidden="1" w:unhideWhenUsed="1"/>
+    <w:lsdException w:name="Body Text 2" w:semiHidden="1" w:unhideWhenUsed="1"/>
+    <w:lsdException w:name="Body Text 3" w:semiHidden="1" w:unhideWhenUsed="1"/>
+    <w:lsdException w:name="Body Text Indent 2" w:semiHidden="1" w:unhideWhenUsed="1"/>
+    <w:lsdException w:name="Body Text Indent 3" w:semiHidden="1" w:unhideWhenUsed="1"/>
+    <w:lsdException w:name="Block Text" w:semiHidden="1" w:unhideWhenUsed="1"/>
+    <w:lsdException w:name="Hyperlink" w:semiHidden="1" w:unhideWhenUsed="1"/>
+    <w:lsdException w:name="FollowedHyperlink" w:semiHidden="1" w:unhideWhenUsed="1"/>
+    <w:lsdException w:name="Strong" w:uiPriority="22" w:qFormat="1"/>
+    <w:lsdException w:name="Emphasis" w:uiPriority="20" w:qFormat="1"/>
+    <w:lsdException w:name="Document Map" w:semiHidden="1" w:unhideWhenUsed="1"/>
+    <w:lsdException w:name="Plain Text" w:semiHidden="1" w:unhideWhenUsed="1"/>
+    <w:lsdException w:name="E-mail Signature" w:semiHidden="1" w:unhideWhenUsed="1"/>
+    <w:lsdException w:name="HTML Top of Form" w:semiHidden="1" w:unhideWhenUsed="1"/>
+    <w:lsdException w:name="HTML Bottom of Form" w:semiHidden="1" w:unhideWhenUsed="1"/>
+    <w:lsdException w:name="Normal (Web)" w:semiHidden="1" w:unhideWhenUsed="1"/>
+    <w:lsdException w:name="HTML Acronym" w:semiHidden="1" w:unhideWhenUsed="1"/>
+    <w:lsdException w:name="HTML Address" w:semiHidden="1" w:unhideWhenUsed="1"/>
+    <w:lsdException w:name="HTML Cite" w:semiHidden="1" w:unhideWhenUsed="1"/>
+    <w:lsdException w:name="HTML Code" w:semiHidden="1" w:unhideWhenUsed="1"/>
+    <w:lsdException w:name="HTML Definition" w:semiHidden="1" w:unhideWhenUsed="1"/>
+    <w:lsdException w:name="HTML Keyboard" w:semiHidden="1" w:unhideWhenUsed="1"/>
+    <w:lsdException w:name="HTML Preformatted" w:semiHidden="1" w:unhideWhenUsed="1"/>
+    <w:lsdException w:name="HTML Sample" w:semiHidden="1" w:unhideWhenUsed="1"/>
+    <w:lsdException w:name="HTML Typewriter" w:semiHidden="1" w:unhideWhenUsed="1"/>
+    <w:lsdException w:name="HTML Variable" w:semiHidden="1" w:unhideWhenUsed="1"/>
+    <w:lsdException w:name="Normal Table" w:semiHidden="1" w:unhideWhenUsed="1"/>
+    <w:lsdException w:name="annotation subject" w:semiHidden="1" w:unhideWhenUsed="1"/>
+    <w:lsdException w:name="No List" w:semiHidden="1" w:unhideWhenUsed="1"/>
+    <w:lsdException w:name="Outline List 1" w:semiHidden="1" w:unhideWhenUsed="1"/>
+    <w:lsdException w:name="Outline List 2" w:semiHidden="1" w:unhideWhenUsed="1"/>
+    <w:lsdException w:name="Outline List 3" w:semiHidden="1" w:unhideWhenUsed="1"/>
+    <w:lsdException w:name="Table Simple 1" w:semiHidden="1" w:unhideWhenUsed="1"/>
+    <w:lsdException w:name="Table Simple 2" w:semiHidden="1" w:unhideWhenUsed="1"/>
+    <w:lsdException w:name="Table Simple 3" w:semiHidden="1" w:unhideWhenUsed="1"/>
+    <w:lsdException w:name="Table Classic 1" w:semiHidden="1" w:unhideWhenUsed="1"/>
+    <w:lsdException w:name="Table Classic 2" w:semiHidden="1" w:unhideWhenUsed="1"/>
+    <w:lsdException w:name="Table Classic 3" w:semiHidden="1" w:unhideWhenUsed="1"/>
+    <w:lsdException w:name="Table Classic 4" w:semiHidden="1" w:unhideWhenUsed="1"/>
+    <w:lsdException w:name="Table Colorful 1" w:semiHidden="1" w:unhideWhenUsed="1"/>
+    <w:lsdException w:name="Table Colorful 2" w:semiHidden="1" w:unhideWhenUsed="1"/>
+    <w:lsdException w:name="Table Colorful 3" w:semiHidden="1" w:unhideWhenUsed="1"/>
+    <w:lsdException w:name="Table Columns 1" w:semiHidden="1" w:unhideWhenUsed="1"/>
+    <w:lsdException w:name="Table Columns 2" w:semiHidden="1" w:unhideWhenUsed="1"/>
+    <w:lsdException w:name="Table Columns 3" w:semiHidden="1" w:unhideWhenUsed="1"/>
+    <w:lsdException w:name="Table Columns 4" w:semiHidden="1" w:unhideWhenUsed="1"/>
+    <w:lsdException w:name="Table Columns 5" w:semiHidden="1" w:unhideWhenUsed="1"/>
+    <w:lsdException w:name="Table Grid 1" w:semiHidden="1" w:unhideWhenUsed="1"/>
+    <w:lsdException w:name="Table Grid 2" w:semiHidden="1" w:unhideWhenUsed="1"/>
+    <w:lsdException w:name="Table Grid 3" w:semiHidden="1" w:unhideWhenUsed="1"/>
+    <w:lsdException w:name="Table Grid 4" w:semiHidden="1" w:unhideWhenUsed="1"/>
+    <w:lsdException w:name="Table Grid 5" w:semiHidden="1" w:unhideWhenUsed="1"/>
+    <w:lsdException w:name="Table Grid 6" w:semiHidden="1" w:unhideWhenUsed="1"/>
+    <w:lsdException w:name="Table Grid 7" w:semiHidden="1" w:unhideWhenUsed="1"/>
+    <w:lsdException w:name="Table Grid 8" w:semiHidden="1" w:unhideWhenUsed="1"/>
+    <w:lsdException w:name="Table List 1" w:semiHidden="1" w:unhideWhenUsed="1"/>
+    <w:lsdException w:name="Table List 2" w:semiHidden="1" w:unhideWhenUsed="1"/>
+    <w:lsdException w:name="Table List 3" w:semiHidden="1" w:unhideWhenUsed="1"/>
+    <w:lsdException w:name="Table List 4" w:semiHidden="1" w:unhideWhenUsed="1"/>
+    <w:lsdException w:name="Table List 5" w:semiHidden="1" w:unhideWhenUsed="1"/>
+    <w:lsdException w:name="Table List 6" w:semiHidden="1" w:unhideWhenUsed="1"/>
+    <w:lsdException w:name="Table List 7" w:semiHidden="1" w:unhideWhenUsed="1"/>
+    <w:lsdException w:name="Table List 8" w:semiHidden="1" w:unhideWhenUsed="1"/>
+    <w:lsdException w:name="Table 3D effects 1" w:semiHidden="1" w:unhideWhenUsed="1"/>
+    <w:lsdException w:name="Table 3D effects 2" w:semiHidden="1" w:unhideWhenUsed="1"/>
+    <w:lsdException w:name="Table 3D effects 3" w:semiHidden="1" w:unhideWhenUsed="1"/>
+    <w:lsdException w:name="Table Contemporary" w:semiHidden="1" w:unhideWhenUsed="1"/>
+    <w:lsdException w:name="Table Elegant" w:semiHidden="1" w:unhideWhenUsed="1"/>
+    <w:lsdException w:name="Table Professional" w:semiHidden="1" w:unhideWhenUsed="1"/>
+    <w:lsdException w:name="Table Subtle 1" w:semiHidden="1" w:unhideWhenUsed="1"/>
+    <w:lsdException w:name="Table Subtle 2" w:semiHidden="1" w:unhideWhenUsed="1"/>
+    <w:lsdException w:name="Table Web 1" w:semiHidden="1" w:unhideWhenUsed="1"/>
+    <w:lsdException w:name="Table Web 2" w:semiHidden="1" w:unhideWhenUsed="1"/>
+    <w:lsdException w:name="Table Web 3" w:semiHidden="1" w:unhideWhenUsed="1"/>
+    <w:lsdException w:name="Balloon Text" w:semiHidden="1" w:unhideWhenUsed="1"/>
+    <w:lsdException w:name="Table Grid" w:semiHidden="1" w:uiPriority="39" w:unhideWhenUsed="1"/>
+    <w:lsdException w:name="Table Theme" w:semiHidden="1" w:unhideWhenUsed="1"/>
+    <w:lsdException w:name="Placeholder Text" w:semiHidden="1"/>
+    <w:lsdException w:name="No Spacing" w:uiPriority="1" w:qFormat="1"/>
+    <w:lsdException w:name="Light Shading" w:uiPriority="60"/>
+    <w:lsdException w:name="Light List" w:uiPriority="61"/>
+    <w:lsdException w:name="Light Grid" w:uiPriority="62"/>
+    <w:lsdException w:name="Medium Shading 1" w:uiPriority="63"/>
+    <w:lsdException w:name="Medium Shading 2" w:uiPriority="64"/>
+    <w:lsdException w:name="Medium List 1" w:uiPriority="65"/>
+    <w:lsdException w:name="Medium List 2" w:uiPriority="66"/>
+    <w:lsdException w:name="Medium Grid 1" w:uiPriority="67"/>
+    <w:lsdException w:name="Medium Grid 2" w:uiPriority="68"/>
+    <w:lsdException w:name="Medium Grid 3" w:uiPriority="69"/>
+    <w:lsdException w:name="Dark List" w:uiPriority="70"/>
+    <w:lsdException w:name="Colorful Shading" w:uiPriority="71"/>
+    <w:lsdException w:name="Colorful List" w:uiPriority="72"/>
+    <w:lsdException w:name="Colorful Grid" w:uiPriority="73"/>
+    <w:lsdException w:name="Light Shading Accent 1" w:uiPriority="60"/>
+    <w:lsdException w:name="Light List Accent 1" w:uiPriority="61"/>
+    <w:lsdException w:name="Light Grid Accent 1" w:uiPriority="62"/>
+    <w:lsdException w:name="Medium Shading 1 Accent 1" w:uiPriority="63"/>
+    <w:lsdException w:name="Medium Shading 2 Accent 1" w:uiPriority="64"/>
+    <w:lsdException w:name="Medium List 1 Accent 1" w:uiPriority="65"/>
+    <w:lsdException w:name="Revision" w:semiHidden="1"/>
+    <w:lsdException w:name="List Paragraph" w:uiPriority="34" w:qFormat="1"/>
+    <w:lsdException w:name="Quote" w:uiPriority="29" w:qFormat="1"/>
+    <w:lsdException w:name="Intense Quote" w:uiPriority="30" w:qFormat="1"/>
+    <w:lsdException w:name="Medium List 2 Accent 1" w:uiPriority="66"/>
+    <w:lsdException w:name="Medium Grid 1 Accent 1" w:uiPriority="67"/>
+    <w:lsdException w:name="Medium Grid 2 Accent 1" w:uiPriority="68"/>
+    <w:lsdException w:name="Medium Grid 3 Accent 1" w:uiPriority="69"/>
+    <w:lsdException w:name="Dark List Accent 1" w:uiPriority="70"/>
+    <w:lsdException w:name="Colorful Shading Accent 1" w:uiPriority="71"/>
+    <w:lsdException w:name="Colorful List Accent 1" w:uiPriority="72"/>
+    <w:lsdException w:name="Colorful Grid Accent 1" w:uiPriority="73"/>
+    <w:lsdException w:name="Light Shading Accent 2" w:uiPriority="60"/>
+    <w:lsdException w:name="Light List Accent 2" w:uiPriority="61"/>
+    <w:lsdException w:name="Light Grid Accent 2" w:uiPriority="62"/>
+    <w:lsdException w:name="Medium Shading 1 Accent 2" w:uiPriority="63"/>
+    <w:lsdException w:name="Medium Shading 2 Accent 2" w:uiPriority="64"/>
+    <w:lsdException w:name="Medium List 1 Accent 2" w:uiPriority="65"/>
+    <w:lsdException w:name="Medium List 2 Accent 2" w:uiPriority="66"/>
+    <w:lsdException w:name="Medium Grid 1 Accent 2" w:uiPriority="67"/>
+    <w:lsdException w:name="Medium Grid 2 Accent 2" w:uiPriority="68"/>
+    <w:lsdException w:name="Medium Grid 3 Accent 2" w:uiPriority="69"/>
+    <w:lsdException w:name="Dark List Accent 2" w:uiPriority="70"/>
+    <w:lsdException w:name="Colorful Shading Accent 2" w:uiPriority="71"/>
+    <w:lsdException w:name="Colorful List Accent 2" w:uiPriority="72"/>
+    <w:lsdException w:name="Colorful Grid Accent 2" w:uiPriority="73"/>
+    <w:lsdException w:name="Light Shading Accent 3" w:uiPriority="60"/>
+    <w:lsdException w:name="Light List Accent 3" w:uiPriority="61"/>
+    <w:lsdException w:name="Light Grid Accent 3" w:uiPriority="62"/>
+    <w:lsdException w:name="Medium Shading 1 Accent 3" w:uiPriority="63"/>
+    <w:lsdException w:name="Medium Shading 2 Accent 3" w:uiPriority="64"/>
+    <w:lsdException w:name="Medium List 1 Accent 3" w:uiPriority="65"/>
+    <w:lsdException w:name="Medium List 2 Accent 3" w:uiPriority="66"/>
+    <w:lsdException w:name="Medium Grid 1 Accent 3" w:uiPriority="67"/>
+    <w:lsdException w:name="Medium Grid 2 Accent 3" w:uiPriority="68"/>
+    <w:lsdException w:name="Medium Grid 3 Accent 3" w:uiPriority="69"/>
+    <w:lsdException w:name="Dark List Accent 3" w:uiPriority="70"/>
+    <w:lsdException w:name="Colorful Shading Accent 3" w:uiPriority="71"/>
+    <w:lsdException w:name="Colorful List Accent 3" w:uiPriority="72"/>
+    <w:lsdException w:name="Colorful Grid Accent 3" w:uiPriority="73"/>
+    <w:lsdException w:name="Light Shading Accent 4" w:uiPriority="60"/>
+    <w:lsdException w:name="Light List Accent 4" w:uiPriority="61"/>
+    <w:lsdException w:name="Light Grid Accent 4" w:uiPriority="62"/>
+    <w:lsdException w:name="Medium Shading 1 Accent 4" w:uiPriority="63"/>
+    <w:lsdException w:name="Medium Shading 2 Accent 4" w:uiPriority="64"/>
+    <w:lsdException w:name="Medium List 1 Accent 4" w:uiPriority="65"/>
+    <w:lsdException w:name="Medium List 2 Accent 4" w:uiPriority="66"/>
+    <w:lsdException w:name="Medium Grid 1 Accent 4" w:uiPriority="67"/>
+    <w:lsdException w:name="Medium Grid 2 Accent 4" w:uiPriority="68"/>
+    <w:lsdException w:name="Medium Grid 3 Accent 4" w:uiPriority="69"/>
+    <w:lsdException w:name="Dark List Accent 4" w:uiPriority="70"/>
+    <w:lsdException w:name="Colorful Shading Accent 4" w:uiPriority="71"/>
+    <w:lsdException w:name="Colorful List Accent 4" w:uiPriority="72"/>
+    <w:lsdException w:name="Colorful Grid Accent 4" w:uiPriority="73"/>
+    <w:lsdException w:name="Light Shading Accent 5" w:uiPriority="60"/>
+    <w:lsdException w:name="Light List Accent 5" w:uiPriority="61"/>
+    <w:lsdException w:name="Light Grid Accent 5" w:uiPriority="62"/>
+    <w:lsdException w:name="Medium Shading 1 Accent 5" w:uiPriority="63"/>
+    <w:lsdException w:name="Medium Shading 2 Accent 5" w:uiPriority="64"/>
+    <w:lsdException w:name="Medium List 1 Accent 5" w:uiPriority="65"/>
+    <w:lsdException w:name="Medium List 2 Accent 5" w:uiPriority="66"/>
+    <w:lsdException w:name="Medium Grid 1 Accent 5" w:uiPriority="67"/>
+    <w:lsdException w:name="Medium Grid 2 Accent 5" w:uiPriority="68"/>
+    <w:lsdException w:name="Medium Grid 3 Accent 5" w:uiPriority="69"/>
+    <w:lsdException w:name="Dark List Accent 5" w:uiPriority="70"/>
+    <w:lsdException w:name="Colorful Shading Accent 5" w:uiPriority="71"/>
+    <w:lsdException w:name="Colorful List Accent 5" w:uiPriority="72"/>
+    <w:lsdException w:name="Colorful Grid Accent 5" w:uiPriority="73"/>
+    <w:lsdException w:name="Light Shading Accent 6" w:uiPriority="60"/>
+    <w:lsdException w:name="Light List Accent 6" w:uiPriority="61"/>
+    <w:lsdException w:name="Light Grid Accent 6" w:uiPriority="62"/>
+    <w:lsdException w:name="Medium Shading 1 Accent 6" w:uiPriority="63"/>
+    <w:lsdException w:name="Medium Shading 2 Accent 6" w:uiPriority="64"/>
+    <w:lsdException w:name="Medium List 1 Accent 6" w:uiPriority="65"/>
+    <w:lsdException w:name="Medium List 2 Accent 6" w:uiPriority="66"/>
+    <w:lsdException w:name="Medium Grid 1 Accent 6" w:uiPriority="67"/>
+    <w:lsdException w:name="Medium Grid 2 Accent 6" w:uiPriority="68"/>
+    <w:lsdException w:name="Medium Grid 3 Accent 6" w:uiPriority="69"/>
+    <w:lsdException w:name="Dark List Accent 6" w:uiPriority="70"/>
+    <w:lsdException w:name="Colorful Shading Accent 6" w:uiPriority="71"/>
+    <w:lsdException w:name="Colorful List Accent 6" w:uiPriority="72"/>
+    <w:lsdException w:name="Colorful Grid Accent 6" w:uiPriority="73"/>
+    <w:lsdException w:name="Subtle Emphasis" w:uiPriority="19" w:qFormat="1"/>
+    <w:lsdException w:name="Intense Emphasis" w:uiPriority="21" w:qFormat="1"/>
+    <w:lsdException w:name="Subtle Reference" w:uiPriority="31" w:qFormat="1"/>
+    <w:lsdException w:name="Intense Reference" w:uiPriority="32" w:qFormat="1"/>
+    <w:lsdException w:name="Book Title" w:uiPriority="33" w:qFormat="1"/>
+    <w:lsdException w:name="Bibliography" w:semiHidden="1" w:uiPriority="37" w:unhideWhenUsed="1"/>
+    <w:lsdException w:name="TOC Heading" w:semiHidden="1" w:uiPriority="39" w:unhideWhenUsed="1" w:qFormat="1"/>
+    <w:lsdException w:name="Plain Table 1" w:uiPriority="41"/>
+    <w:lsdException w:name="Plain Table 2" w:uiPriority="42"/>
+    <w:lsdException w:name="Plain Table 3" w:uiPriority="43"/>
+    <w:lsdException w:name="Plain Table 4" w:uiPriority="44"/>
+    <w:lsdException w:name="Plain Table 5" w:uiPriority="45"/>
+    <w:lsdException w:name="Grid Table Light" w:uiPriority="40"/>
+    <w:lsdException w:name="Grid Table 1 Light" w:uiPriority="46"/>
+    <w:lsdException w:name="Grid Table 2" w:uiPriority="47"/>
+    <w:lsdException w:name="Grid Table 3" w:uiPriority="48"/>
+    <w:lsdException w:name="Grid Table 4" w:uiPriority="49"/>
+    <w:lsdException w:name="Grid Table 5 Dark" w:uiPriority="50"/>
+    <w:lsdException w:name="Grid Table 6 Colorful" w:uiPriority="51"/>
+    <w:lsdException w:name="Grid Table 7 Colorful" w:uiPriority="52"/>
+    <w:lsdException w:name="Grid Table 1 Light Accent 1" w:uiPriority="46"/>
+    <w:lsdException w:name="Grid Table 2 Accent 1" w:uiPriority="47"/>
+    <w:lsdException w:name="Grid Table 3 Accent 1" w:uiPriority="48"/>
+    <w:lsdException w:name="Grid Table 4 Accent 1" w:uiPriority="49"/>
+    <w:lsdException w:name="Grid Table 5 Dark Accent 1" w:uiPriority="50"/>
+    <w:lsdException w:name="Grid Table 6 Colorful Accent 1" w:uiPriority="51"/>
+    <w:lsdException w:name="Grid Table 7 Colorful Accent 1" w:uiPriority="52"/>
+    <w:lsdException w:name="Grid Table 1 Light Accent 2" w:uiPriority="46"/>
+    <w:lsdException w:name="Grid Table 2 Accent 2" w:uiPriority="47"/>
+    <w:lsdException w:name="Grid Table 3 Accent 2" w:uiPriority="48"/>
+    <w:lsdException w:name="Grid Table 4 Accent 2" w:uiPriority="49"/>
+    <w:lsdException w:name="Grid Table 5 Dark Accent 2" w:uiPriority="50"/>
+    <w:lsdException w:name="Grid Table 6 Colorful Accent 2" w:uiPriority="51"/>
+    <w:lsdException w:name="Grid Table 7 Colorful Accent 2" w:uiPriority="52"/>
+    <w:lsdException w:name="Grid Table 1 Light Accent 3" w:uiPriority="46"/>
+    <w:lsdException w:name="Grid Table 2 Accent 3" w:uiPriority="47"/>
+    <w:lsdException w:name="Grid Table 3 Accent 3" w:uiPriority="48"/>
+    <w:lsdException w:name="Grid Table 4 Accent 3" w:uiPriority="49"/>
+    <w:lsdException w:name="Grid Table 5 Dark Accent 3" w:uiPriority="50"/>
+    <w:lsdException w:name="Grid Table 6 Colorful Accent 3" w:uiPriority="51"/>
+    <w:lsdException w:name="Grid Table 7 Colorful Accent 3" w:uiPriority="52"/>
+    <w:lsdException w:name="Grid Table 1 Light Accent 4" w:uiPriority="46"/>
+    <w:lsdException w:name="Grid Table 2 Accent 4" w:uiPriority="47"/>
+    <w:lsdException w:name="Grid Table 3 Accent 4" w:uiPriority="48"/>
+    <w:lsdException w:name="Grid Table 4 Accent 4" w:uiPriority="49"/>
+    <w:lsdException w:name="Grid Table 5 Dark Accent 4" w:uiPriority="50"/>
+    <w:lsdException w:name="Grid Table 6 Colorful Accent 4" w:uiPriority="51"/>
+    <w:lsdException w:name="Grid Table 7 Colorful Accent 4" w:uiPriority="52"/>
+    <w:lsdException w:name="Grid Table 1 Light Accent 5" w:uiPriority="46"/>
+    <w:lsdException w:name="Grid Table 2 Accent 5" w:uiPriority="47"/>
+    <w:lsdException w:name="Grid Table 3 Accent 5" w:uiPriority="48"/>
+    <w:lsdException w:name="Grid Table 4 Accent 5" w:uiPriority="49"/>
+    <w:lsdException w:name="Grid Table 5 Dark Accent 5" w:uiPriority="50"/>
+    <w:lsdException w:name="Grid Table 6 Colorful Accent 5" w:uiPriority="51"/>
+    <w:lsdException w:name="Grid Table 7 Colorful Accent 5" w:uiPriority="52"/>
+    <w:lsdException w:name="Grid Table 1 Light Accent 6" w:uiPriority="46"/>
+    <w:lsdException w:name="Grid Table 2 Accent 6" w:uiPriority="47"/>
+    <w:lsdException w:name="Grid Table 3 Accent 6" w:uiPriority="48"/>
+    <w:lsdException w:name="Grid Table 4 Accent 6" w:uiPriority="49"/>
+    <w:lsdException w:name="Grid Table 5 Dark Accent 6" w:uiPriority="50"/>
+    <w:lsdException w:name="Grid Table 6 Colorful Accent 6" w:uiPriority="51"/>
+    <w:lsdException w:name="Grid Table 7 Colorful Accent 6" w:uiPriority="52"/>
+    <w:lsdException w:name="List Table 1 Light" w:uiPriority="46"/>
+    <w:lsdException w:name="List Table 2" w:uiPriority="47"/>
+    <w:lsdException w:name="List Table 3" w:uiPriority="48"/>
+    <w:lsdException w:name="List Table 4" w:uiPriority="49"/>
+    <w:lsdException w:name="List Table 5 Dark" w:uiPriority="50"/>
+    <w:lsdException w:name="List Table 6 Colorful" w:uiPriority="51"/>
+    <w:lsdException w:name="List Table 7 Colorful" w:uiPriority="52"/>
+    <w:lsdException w:name="List Table 1 Light Accent 1" w:uiPriority="46"/>
+    <w:lsdException w:name="List Table 2 Accent 1" w:uiPriority="47"/>
+    <w:lsdException w:name="List Table 3 Accent 1" w:uiPriority="48"/>
+    <w:lsdException w:name="List Table 4 Accent 1" w:uiPriority="49"/>
+    <w:lsdException w:name="List Table 5 Dark Accent 1" w:uiPriority="50"/>
+    <w:lsdException w:name="List Table 6 Colorful Accent 1" w:uiPriority="51"/>
+    <w:lsdException w:name="List Table 7 Colorful Accent 1" w:uiPriority="52"/>
+    <w:lsdException w:name="List Table 1 Light Accent 2" w:uiPriority="46"/>
+    <w:lsdException w:name="List Table 2 Accent 2" w:uiPriority="47"/>
+    <w:lsdException w:name="List Table 3 Accent 2" w:uiPriority="48"/>
+    <w:lsdException w:name="List Table 4 Accent 2" w:uiPriority="49"/>
+    <w:lsdException w:name="List Table 5 Dark Accent 2" w:uiPriority="50"/>
+    <w:lsdException w:name="List Table 6 Colorful Accent 2" w:uiPriority="51"/>
+    <w:lsdException w:name="List Table 7 Colorful Accent 2" w:uiPriority="52"/>
+    <w:lsdException w:name="List Table 1 Light Accent 3" w:uiPriority="46"/>
+    <w:lsdException w:name="List Table 2 Accent 3" w:uiPriority="47"/>
+    <w:lsdException w:name="List Table 3 Accent 3" w:uiPriority="48"/>
+    <w:lsdException w:name="List Table 4 Accent 3" w:uiPriority="49"/>
+    <w:lsdException w:name="List Table 5 Dark Accent 3" w:uiPriority="50"/>
+    <w:lsdException w:name="List Table 6 Colorful Accent 3" w:uiPriority="51"/>
+    <w:lsdException w:name="List Table 7 Colorful Accent 3" w:uiPriority="52"/>
+    <w:lsdException w:name="List Table 1 Light Accent 4" w:uiPriority="46"/>
+    <w:lsdException w:name="List Table 2 Accent 4" w:uiPriority="47"/>
+    <w:lsdException w:name="List Table 3 Accent 4" w:uiPriority="48"/>
+    <w:lsdException w:name="List Table 4 Accent 4" w:uiPriority="49"/>
+    <w:lsdException w:name="List Table 5 Dark Accent 4" w:uiPriority="50"/>
+    <w:lsdException w:name="List Table 6 Colorful Accent 4" w:uiPriority="51"/>
+    <w:lsdException w:name="List Table 7 Colorful Accent 4" w:uiPriority="52"/>
+    <w:lsdException w:name="List Table 1 Light Accent 5" w:uiPriority="46"/>
+    <w:lsdException w:name="List Table 2 Accent 5" w:uiPriority="47"/>
+    <w:lsdException w:name="List Table 3 Accent 5" w:uiPriority="48"/>
+    <w:lsdException w:name="List Table 4 Accent 5" w:uiPriority="49"/>
+    <w:lsdException w:name="List Table 5 Dark Accent 5" w:uiPriority="50"/>
+    <w:lsdException w:name="List Table 6 Colorful Accent 5" w:uiPriority="51"/>
+    <w:lsdException w:name="List Table 7 Colorful Accent 5" w:uiPriority="52"/>
+    <w:lsdException w:name="List Table 1 Light Accent 6" w:uiPriority="46"/>
+    <w:lsdException w:name="List Table 2 Accent 6" w:uiPriority="47"/>
+    <w:lsdException w:name="List Table 3 Accent 6" w:uiPriority="48"/>
+    <w:lsdException w:name="List Table 4 Accent 6" w:uiPriority="49"/>
+    <w:lsdException w:name="List Table 5 Dark Accent 6" w:uiPriority="50"/>
+    <w:lsdException w:name="List Table 6 Colorful Accent 6" w:uiPriority="51"/>
+    <w:lsdException w:name="List Table 7 Colorful Accent 6" w:uiPriority="52"/>
+    <w:lsdException w:name="Mention" w:semiHidden="1" w:unhideWhenUsed="1"/>
+    <w:lsdException w:name="Smart Hyperlink" w:semiHidden="1" w:unhideWhenUsed="1"/>
+    <w:lsdException w:name="Hashtag" w:semiHidden="1" w:unhideWhenUsed="1"/>
+    <w:lsdException w:name="Unresolved Mention" w:semiHidden="1" w:unhideWhenUsed="1"/>
   </w:latentStyles>
   <w:style w:type="paragraph" w:default="1" w:styleId="Normal">
     <w:name w:val="Normal"/>
@@ -4450,7 +4985,6 @@
     <w:uiPriority w:val="99"/>
     <w:semiHidden/>
     <w:unhideWhenUsed/>
-    <w:qFormat/>
     <w:tblPr>
       <w:tblInd w:w="0" w:type="dxa"/>
       <w:tblCellMar>
@@ -4845,7 +5379,7 @@
   <a:extraClrSchemeLst/>
   <a:extLst>
     <a:ext uri="{05A4C25C-085E-4340-85A3-A5531E510DB2}">
-      <thm15:themeFamily xmlns:thm15="http://schemas.microsoft.com/office/thememl/2012/main" xmlns="" name="Office Theme" id="{62F939B6-93AF-4DB8-9C6B-D6C7DFDC589F}" vid="{4A3C46E8-61CC-4603-A589-7422A47A8E4A}"/>
+      <thm15:themeFamily xmlns:thm15="http://schemas.microsoft.com/office/thememl/2012/main" name="Office Theme" id="{62F939B6-93AF-4DB8-9C6B-D6C7DFDC589F}" vid="{4A3C46E8-61CC-4603-A589-7422A47A8E4A}"/>
     </a:ext>
   </a:extLst>
 </a:theme>
@@ -4856,7 +5390,7 @@
 </file>
 
 <file path=customXml/itemProps1.xml><?xml version="1.0" encoding="utf-8"?>
-<ds:datastoreItem xmlns:ds="http://schemas.openxmlformats.org/officeDocument/2006/customXml" ds:itemID="{DC9C3AFD-476F-4F1E-918C-48212425E0E4}">
+<ds:datastoreItem xmlns:ds="http://schemas.openxmlformats.org/officeDocument/2006/customXml" ds:itemID="{8E7328DA-DD56-487E-ACF2-F534621C9BD4}">
   <ds:schemaRefs>
     <ds:schemaRef ds:uri="http://schemas.openxmlformats.org/officeDocument/2006/bibliography"/>
   </ds:schemaRefs>

</xml_diff>

<commit_message>
I changed the part e comment.
</commit_message>
<xml_diff>
--- a/Report_last.docx
+++ b/Report_last.docx
@@ -243,29 +243,7 @@
     </w:p>
     <w:p>
       <w:pPr>
-        <w:jc w:val="both"/>
-        <w:rPr>
-          <w:b/>
-          <w:color w:val="FF0000"/>
-          <w:sz w:val="32"/>
-          <w:szCs w:val="32"/>
-          <w:lang w:val="en-US"/>
-        </w:rPr>
-      </w:pPr>
-      <w:r>
-        <w:rPr>
-          <w:b/>
-          <w:color w:val="FF0000"/>
-          <w:sz w:val="32"/>
-          <w:szCs w:val="32"/>
-          <w:lang w:val="en-US"/>
-        </w:rPr>
-        <w:t>Due Date: 07.03.2019</w:t>
-      </w:r>
-    </w:p>
-    <w:p>
-      <w:pPr>
-        <w:jc w:val="both"/>
+        <w:jc w:val="center"/>
         <w:rPr>
           <w:b/>
           <w:sz w:val="32"/>
@@ -273,21 +251,19 @@
           <w:lang w:val="en-US"/>
         </w:rPr>
       </w:pPr>
-    </w:p>
-    <w:p>
-      <w:pPr>
-        <w:jc w:val="both"/>
+      <w:r>
         <w:rPr>
           <w:b/>
           <w:sz w:val="32"/>
           <w:szCs w:val="32"/>
           <w:lang w:val="en-US"/>
         </w:rPr>
-      </w:pPr>
-    </w:p>
-    <w:p>
-      <w:pPr>
-        <w:jc w:val="both"/>
+        <w:t>Due Date: 07.03.2019</w:t>
+      </w:r>
+    </w:p>
+    <w:p>
+      <w:pPr>
+        <w:jc w:val="center"/>
         <w:rPr>
           <w:b/>
           <w:sz w:val="32"/>
@@ -295,19 +271,21 @@
           <w:lang w:val="en-US"/>
         </w:rPr>
       </w:pPr>
-      <w:r>
+    </w:p>
+    <w:p>
+      <w:pPr>
+        <w:jc w:val="center"/>
         <w:rPr>
           <w:b/>
           <w:sz w:val="32"/>
           <w:szCs w:val="32"/>
           <w:lang w:val="en-US"/>
         </w:rPr>
-        <w:t>Team Members</w:t>
-      </w:r>
-    </w:p>
-    <w:p>
-      <w:pPr>
-        <w:jc w:val="both"/>
+      </w:pPr>
+    </w:p>
+    <w:p>
+      <w:pPr>
+        <w:jc w:val="center"/>
         <w:rPr>
           <w:b/>
           <w:sz w:val="32"/>
@@ -322,17 +300,19 @@
           <w:szCs w:val="32"/>
           <w:lang w:val="en-US"/>
         </w:rPr>
-        <w:t>Ali AYDIN</w:t>
-      </w:r>
-      <w:r>
+        <w:t>Team Members</w:t>
+      </w:r>
+    </w:p>
+    <w:p>
+      <w:pPr>
+        <w:jc w:val="center"/>
         <w:rPr>
           <w:b/>
           <w:sz w:val="32"/>
           <w:szCs w:val="32"/>
           <w:lang w:val="en-US"/>
         </w:rPr>
-        <w:tab/>
-      </w:r>
+      </w:pPr>
       <w:r>
         <w:rPr>
           <w:b/>
@@ -340,7 +320,7 @@
           <w:szCs w:val="32"/>
           <w:lang w:val="en-US"/>
         </w:rPr>
-        <w:tab/>
+        <w:t>Ali AYDIN</w:t>
       </w:r>
       <w:r>
         <w:rPr>
@@ -358,11 +338,30 @@
           <w:szCs w:val="32"/>
           <w:lang w:val="en-US"/>
         </w:rPr>
+        <w:tab/>
+      </w:r>
+      <w:r>
+        <w:rPr>
+          <w:b/>
+          <w:sz w:val="32"/>
+          <w:szCs w:val="32"/>
+          <w:lang w:val="en-US"/>
+        </w:rPr>
+        <w:tab/>
+      </w:r>
+      <w:r>
+        <w:rPr>
+          <w:b/>
+          <w:sz w:val="32"/>
+          <w:szCs w:val="32"/>
+          <w:lang w:val="en-US"/>
+        </w:rPr>
         <w:t>2093326</w:t>
       </w:r>
     </w:p>
     <w:p>
       <w:pPr>
+        <w:jc w:val="center"/>
         <w:rPr>
           <w:b/>
           <w:sz w:val="32"/>
@@ -474,7 +473,14 @@
           <w:szCs w:val="24"/>
         </w:rPr>
         <w:tab/>
-        <w:t xml:space="preserve">In this project, we need to design a </w:t>
+        <w:t>In thi</w:t>
+      </w:r>
+      <w:r>
+        <w:rPr>
+          <w:sz w:val="24"/>
+          <w:szCs w:val="24"/>
+        </w:rPr>
+        <w:t xml:space="preserve">s project, we need to design a </w:t>
       </w:r>
       <w:proofErr w:type="spellStart"/>
       <w:r>
@@ -482,6 +488,106 @@
           <w:sz w:val="24"/>
           <w:szCs w:val="24"/>
         </w:rPr>
+        <w:t>C</w:t>
+      </w:r>
+      <w:r>
+        <w:rPr>
+          <w:sz w:val="24"/>
+          <w:szCs w:val="24"/>
+        </w:rPr>
+        <w:t>uk</w:t>
+      </w:r>
+      <w:proofErr w:type="spellEnd"/>
+      <w:r>
+        <w:rPr>
+          <w:sz w:val="24"/>
+          <w:szCs w:val="24"/>
+        </w:rPr>
+        <w:t xml:space="preserve"> </w:t>
+      </w:r>
+      <w:r>
+        <w:rPr>
+          <w:sz w:val="24"/>
+          <w:szCs w:val="24"/>
+        </w:rPr>
+        <w:t>converter</w:t>
+      </w:r>
+      <w:r>
+        <w:rPr>
+          <w:sz w:val="24"/>
+          <w:szCs w:val="24"/>
+        </w:rPr>
+        <w:t xml:space="preserve"> with specified </w:t>
+      </w:r>
+      <w:r>
+        <w:rPr>
+          <w:sz w:val="24"/>
+          <w:szCs w:val="24"/>
+        </w:rPr>
+        <w:t xml:space="preserve">properties. </w:t>
+      </w:r>
+      <w:r>
+        <w:rPr>
+          <w:sz w:val="24"/>
+          <w:szCs w:val="24"/>
+        </w:rPr>
+        <w:t>For this purpose, w</w:t>
+      </w:r>
+      <w:r>
+        <w:rPr>
+          <w:sz w:val="24"/>
+          <w:szCs w:val="24"/>
+        </w:rPr>
+        <w:t xml:space="preserve">e need to </w:t>
+      </w:r>
+      <w:r>
+        <w:rPr>
+          <w:sz w:val="24"/>
+          <w:szCs w:val="24"/>
+        </w:rPr>
+        <w:t>make analytical calculations</w:t>
+      </w:r>
+      <w:r>
+        <w:rPr>
+          <w:sz w:val="24"/>
+          <w:szCs w:val="24"/>
+        </w:rPr>
+        <w:t xml:space="preserve"> </w:t>
+      </w:r>
+      <w:r>
+        <w:rPr>
+          <w:sz w:val="24"/>
+          <w:szCs w:val="24"/>
+        </w:rPr>
+        <w:t xml:space="preserve">by using some formula to find circuit elements’ </w:t>
+      </w:r>
+      <w:r>
+        <w:rPr>
+          <w:sz w:val="24"/>
+          <w:szCs w:val="24"/>
+        </w:rPr>
+        <w:t>value</w:t>
+      </w:r>
+      <w:r>
+        <w:rPr>
+          <w:sz w:val="24"/>
+          <w:szCs w:val="24"/>
+        </w:rPr>
+        <w:t>s in the first part of question</w:t>
+      </w:r>
+      <w:r>
+        <w:rPr>
+          <w:sz w:val="24"/>
+          <w:szCs w:val="24"/>
+        </w:rPr>
+        <w:t xml:space="preserve">. In the second part, we need to compare </w:t>
+      </w:r>
+      <w:proofErr w:type="spellStart"/>
+      <w:r>
+        <w:rPr>
+          <w:sz w:val="24"/>
+          <w:szCs w:val="24"/>
+        </w:rPr>
         <w:t>cuk</w:t>
       </w:r>
       <w:proofErr w:type="spellEnd"/>
@@ -490,45 +596,96 @@
           <w:sz w:val="24"/>
           <w:szCs w:val="24"/>
         </w:rPr>
-        <w:t xml:space="preserve"> </w:t>
-      </w:r>
-      <w:r>
-        <w:rPr>
-          <w:sz w:val="24"/>
-          <w:szCs w:val="24"/>
-        </w:rPr>
-        <w:t>converter</w:t>
-      </w:r>
-      <w:r>
-        <w:rPr>
-          <w:sz w:val="24"/>
-          <w:szCs w:val="24"/>
-        </w:rPr>
-        <w:t xml:space="preserve"> with specified </w:t>
-      </w:r>
-      <w:r>
-        <w:rPr>
-          <w:sz w:val="24"/>
-          <w:szCs w:val="24"/>
-        </w:rPr>
-        <w:t xml:space="preserve">properties. We need to calculate analytically to find circuit element values in the first part of question. We need some formula and we learned those formula in the lecture. In the second part, we need to compare </w:t>
-      </w:r>
-      <w:proofErr w:type="spellStart"/>
-      <w:r>
-        <w:rPr>
-          <w:sz w:val="24"/>
-          <w:szCs w:val="24"/>
-        </w:rPr>
-        <w:t>cuk</w:t>
-      </w:r>
-      <w:proofErr w:type="spellEnd"/>
-      <w:r>
-        <w:rPr>
-          <w:sz w:val="24"/>
-          <w:szCs w:val="24"/>
-        </w:rPr>
-        <w:t xml:space="preserve"> converter with buck boost converter topology. Also, to obtain stable output voltage while input voltage is changing, we will design a controller.</w:t>
-      </w:r>
+        <w:t xml:space="preserve"> converter with buck boost converter topology. </w:t>
+      </w:r>
+      <w:r>
+        <w:rPr>
+          <w:sz w:val="24"/>
+          <w:szCs w:val="24"/>
+        </w:rPr>
+        <w:t>Lastly</w:t>
+      </w:r>
+      <w:r>
+        <w:rPr>
+          <w:sz w:val="24"/>
+          <w:szCs w:val="24"/>
+        </w:rPr>
+        <w:t xml:space="preserve">, to obtain </w:t>
+      </w:r>
+      <w:r>
+        <w:rPr>
+          <w:sz w:val="24"/>
+          <w:szCs w:val="24"/>
+        </w:rPr>
+        <w:t xml:space="preserve">a </w:t>
+      </w:r>
+      <w:r>
+        <w:rPr>
+          <w:sz w:val="24"/>
+          <w:szCs w:val="24"/>
+        </w:rPr>
+        <w:t xml:space="preserve">stable output voltage </w:t>
+      </w:r>
+      <w:r>
+        <w:rPr>
+          <w:sz w:val="24"/>
+          <w:szCs w:val="24"/>
+        </w:rPr>
+        <w:t xml:space="preserve">in response to an </w:t>
+      </w:r>
+      <w:r>
+        <w:rPr>
+          <w:sz w:val="24"/>
+          <w:szCs w:val="24"/>
+        </w:rPr>
+        <w:t xml:space="preserve">input voltage </w:t>
+      </w:r>
+      <w:r>
+        <w:rPr>
+          <w:sz w:val="24"/>
+          <w:szCs w:val="24"/>
+        </w:rPr>
+        <w:t>change</w:t>
+      </w:r>
+      <w:r>
+        <w:rPr>
+          <w:sz w:val="24"/>
+          <w:szCs w:val="24"/>
+        </w:rPr>
+        <w:t xml:space="preserve">, we </w:t>
+      </w:r>
+      <w:r>
+        <w:rPr>
+          <w:sz w:val="24"/>
+          <w:szCs w:val="24"/>
+        </w:rPr>
+        <w:t xml:space="preserve">are going to </w:t>
+      </w:r>
+      <w:r>
+        <w:rPr>
+          <w:sz w:val="24"/>
+          <w:szCs w:val="24"/>
+        </w:rPr>
+        <w:t>design a controller.</w:t>
+      </w:r>
+    </w:p>
+    <w:p>
+      <w:pPr>
+        <w:jc w:val="both"/>
+        <w:rPr>
+          <w:sz w:val="24"/>
+          <w:szCs w:val="24"/>
+        </w:rPr>
+      </w:pPr>
+    </w:p>
+    <w:p>
+      <w:pPr>
+        <w:jc w:val="both"/>
+        <w:rPr>
+          <w:sz w:val="24"/>
+          <w:szCs w:val="24"/>
+        </w:rPr>
+      </w:pPr>
     </w:p>
     <w:p>
       <w:pPr>
@@ -546,6 +703,24 @@
         </w:rPr>
         <w:t xml:space="preserve">Question 1-) </w:t>
       </w:r>
+    </w:p>
+    <w:p>
+      <w:pPr>
+        <w:rPr>
+          <w:b/>
+          <w:sz w:val="32"/>
+          <w:szCs w:val="32"/>
+        </w:rPr>
+      </w:pPr>
+    </w:p>
+    <w:p>
+      <w:pPr>
+        <w:rPr>
+          <w:b/>
+          <w:sz w:val="32"/>
+          <w:szCs w:val="32"/>
+        </w:rPr>
+      </w:pPr>
     </w:p>
     <w:p>
       <w:pPr>
@@ -966,6 +1141,26 @@
     <w:p>
       <w:pPr>
         <w:spacing w:line="360" w:lineRule="auto"/>
+        <w:rPr>
+          <w:rFonts w:eastAsiaTheme="minorEastAsia"/>
+          <w:sz w:val="24"/>
+          <w:szCs w:val="24"/>
+        </w:rPr>
+      </w:pPr>
+    </w:p>
+    <w:p>
+      <w:pPr>
+        <w:spacing w:line="360" w:lineRule="auto"/>
+        <w:rPr>
+          <w:rFonts w:eastAsiaTheme="minorEastAsia"/>
+          <w:sz w:val="24"/>
+          <w:szCs w:val="24"/>
+        </w:rPr>
+      </w:pPr>
+    </w:p>
+    <w:p>
+      <w:pPr>
+        <w:spacing w:line="360" w:lineRule="auto"/>
         <w:jc w:val="both"/>
         <w:rPr>
           <w:rFonts w:eastAsiaTheme="minorEastAsia"/>
@@ -979,6 +1174,7 @@
           <w:sz w:val="24"/>
           <w:szCs w:val="24"/>
         </w:rPr>
+        <w:lastRenderedPageBreak/>
         <w:t xml:space="preserve">Another unknown value is the resistor </w:t>
       </w:r>
       <w:r>
@@ -1244,7 +1440,6 @@
           <w:sz w:val="24"/>
           <w:szCs w:val="24"/>
         </w:rPr>
-        <w:lastRenderedPageBreak/>
         <w:t>Output current is equal to I</w:t>
       </w:r>
       <w:r>
@@ -1276,21 +1471,12 @@
           <w:szCs w:val="24"/>
         </w:rPr>
       </w:pPr>
-      <w:proofErr w:type="gramStart"/>
-      <w:r>
-        <w:rPr>
-          <w:sz w:val="24"/>
-          <w:szCs w:val="24"/>
-        </w:rPr>
-        <w:t>Hence</w:t>
-      </w:r>
-      <w:proofErr w:type="gramEnd"/>
-      <w:r>
-        <w:rPr>
-          <w:sz w:val="24"/>
-          <w:szCs w:val="24"/>
-        </w:rPr>
-        <w:t xml:space="preserve"> we can assume that ripple in the </w:t>
+      <w:r>
+        <w:rPr>
+          <w:sz w:val="24"/>
+          <w:szCs w:val="24"/>
+        </w:rPr>
+        <w:t xml:space="preserve">Hence we can assume that ripple in the </w:t>
       </w:r>
       <w:r>
         <w:rPr>
@@ -1424,7 +1610,7 @@
             <v:path o:extrusionok="f" gradientshapeok="t" o:connecttype="rect"/>
             <o:lock v:ext="edit" aspectratio="t"/>
           </v:shapetype>
-          <v:shape id="_x0000_i1042" type="#_x0000_t75" style="width:331.5pt;height:199.5pt">
+          <v:shape id="_x0000_i1025" type="#_x0000_t75" style="width:331.5pt;height:199.5pt">
             <v:imagedata r:id="rId8" o:title="WhatsApp Image 2019-03-04 at 18"/>
           </v:shape>
         </w:pict>
@@ -1689,6 +1875,7 @@
           <w:szCs w:val="24"/>
           <w:lang w:val="en-US"/>
         </w:rPr>
+        <w:lastRenderedPageBreak/>
         <w:drawing>
           <wp:inline distT="0" distB="0" distL="0" distR="0">
             <wp:extent cx="3692483" cy="1940118"/>
@@ -1859,7 +2046,6 @@
           <w:sz w:val="24"/>
           <w:szCs w:val="24"/>
         </w:rPr>
-        <w:lastRenderedPageBreak/>
         <w:t>Also note that w</w:t>
       </w:r>
       <w:r>
@@ -2181,6 +2367,46 @@
           <w:szCs w:val="24"/>
         </w:rPr>
       </w:pPr>
+    </w:p>
+    <w:p>
+      <w:pPr>
+        <w:pStyle w:val="ListeParagraf"/>
+        <w:jc w:val="both"/>
+        <w:rPr>
+          <w:sz w:val="24"/>
+          <w:szCs w:val="24"/>
+        </w:rPr>
+      </w:pPr>
+    </w:p>
+    <w:p>
+      <w:pPr>
+        <w:pStyle w:val="ListeParagraf"/>
+        <w:jc w:val="both"/>
+        <w:rPr>
+          <w:sz w:val="24"/>
+          <w:szCs w:val="24"/>
+        </w:rPr>
+      </w:pPr>
+    </w:p>
+    <w:p>
+      <w:pPr>
+        <w:pStyle w:val="ListeParagraf"/>
+        <w:jc w:val="both"/>
+        <w:rPr>
+          <w:sz w:val="24"/>
+          <w:szCs w:val="24"/>
+        </w:rPr>
+      </w:pPr>
+    </w:p>
+    <w:p>
+      <w:pPr>
+        <w:pStyle w:val="ListeParagraf"/>
+        <w:jc w:val="both"/>
+        <w:rPr>
+          <w:sz w:val="24"/>
+          <w:szCs w:val="24"/>
+        </w:rPr>
+      </w:pPr>
       <w:r>
         <w:rPr>
           <w:i/>
@@ -2188,6 +2414,7 @@
           <w:szCs w:val="24"/>
           <w:u w:val="single"/>
         </w:rPr>
+        <w:lastRenderedPageBreak/>
         <w:t>Bonus:</w:t>
       </w:r>
       <w:r>
@@ -2348,15 +2575,7 @@
           <w:sz w:val="24"/>
           <w:szCs w:val="24"/>
         </w:rPr>
-        <w:t xml:space="preserve"> equals to 21 V. However, we should take the maximum voltage induced on its terminals </w:t>
-      </w:r>
-      <w:r>
-        <w:rPr>
-          <w:sz w:val="24"/>
-          <w:szCs w:val="24"/>
-        </w:rPr>
-        <w:lastRenderedPageBreak/>
-        <w:t>even if does not take so long. This maximum voltage is 26 V. To be on the safe side, we are going to choose the maximum rating above this value.</w:t>
+        <w:t xml:space="preserve"> equals to 21 V. However, we should take the maximum voltage induced on its terminals even if does not take so long. This maximum voltage is 26 V. To be on the safe side, we are going to choose the maximum rating above this value.</w:t>
       </w:r>
     </w:p>
     <w:p>
@@ -2602,6 +2821,7 @@
         <w:jc w:val="center"/>
       </w:pPr>
       <w:r>
+        <w:lastRenderedPageBreak/>
         <w:pict>
           <v:shape id="_x0000_i1028" type="#_x0000_t75" style="width:232.5pt;height:143.25pt">
             <v:imagedata r:id="rId13" o:title="input current buckboost"/>
@@ -2686,6 +2906,16 @@
       <w:r>
         <w:t>topology.</w:t>
       </w:r>
+    </w:p>
+    <w:p>
+      <w:pPr>
+        <w:jc w:val="both"/>
+      </w:pPr>
+    </w:p>
+    <w:p>
+      <w:pPr>
+        <w:jc w:val="both"/>
+      </w:pPr>
     </w:p>
     <w:p>
       <w:pPr>
@@ -2810,7 +3040,6 @@
           <w:sz w:val="24"/>
           <w:szCs w:val="24"/>
         </w:rPr>
-        <w:lastRenderedPageBreak/>
         <w:pict>
           <v:shape id="_x0000_i1029" type="#_x0000_t75" style="width:226.5pt;height:144.75pt">
             <v:imagedata r:id="rId14" o:title="WhatsApp Image 2019-03-02 at 22"/>
@@ -2948,6 +3177,7 @@
           <w:sz w:val="24"/>
           <w:szCs w:val="24"/>
         </w:rPr>
+        <w:lastRenderedPageBreak/>
         <w:pict>
           <v:shape id="_x0000_i1030" type="#_x0000_t75" style="width:312.75pt;height:175.5pt">
             <v:imagedata r:id="rId15" o:title="capacitor ripples"/>
@@ -3148,9 +3378,8 @@
           <w:sz w:val="24"/>
           <w:szCs w:val="24"/>
         </w:rPr>
-        <w:lastRenderedPageBreak/>
         <w:pict>
-          <v:shape id="_x0000_i1032" type="#_x0000_t75" style="width:256.5pt;height:157.5pt">
+          <v:shape id="_x0000_i1032" type="#_x0000_t75" style="width:256.5pt;height:139.5pt">
             <v:imagedata r:id="rId17" o:title="inductor current ripple"/>
           </v:shape>
         </w:pict>
@@ -3249,6 +3478,7 @@
           <w:sz w:val="28"/>
           <w:szCs w:val="28"/>
         </w:rPr>
+        <w:lastRenderedPageBreak/>
         <w:t>Part d-)</w:t>
       </w:r>
     </w:p>
@@ -3268,7 +3498,42 @@
           <w:sz w:val="24"/>
           <w:szCs w:val="24"/>
         </w:rPr>
-        <w:t xml:space="preserve">In this part, we need to design a controller to stable the output voltage under varying input voltage. We decide to use pi controller </w:t>
+        <w:t xml:space="preserve">In this part, we need to design a controller to </w:t>
+      </w:r>
+      <w:r>
+        <w:rPr>
+          <w:sz w:val="24"/>
+          <w:szCs w:val="24"/>
+        </w:rPr>
+        <w:t xml:space="preserve">obtain a </w:t>
+      </w:r>
+      <w:r>
+        <w:rPr>
+          <w:sz w:val="24"/>
+          <w:szCs w:val="24"/>
+        </w:rPr>
+        <w:t xml:space="preserve">stable the output voltage under varying input voltage. </w:t>
+      </w:r>
+      <w:r>
+        <w:rPr>
+          <w:sz w:val="24"/>
+          <w:szCs w:val="24"/>
+        </w:rPr>
+        <w:t>Hence, w</w:t>
+      </w:r>
+      <w:r>
+        <w:rPr>
+          <w:sz w:val="24"/>
+          <w:szCs w:val="24"/>
+        </w:rPr>
+        <w:t xml:space="preserve">e decide to use pi controller </w:t>
+      </w:r>
+      <w:r>
+        <w:rPr>
+          <w:sz w:val="24"/>
+          <w:szCs w:val="24"/>
+        </w:rPr>
+        <w:t xml:space="preserve">-which is shown </w:t>
       </w:r>
       <w:r>
         <w:rPr>
@@ -3282,7 +3547,7 @@
           <w:sz w:val="24"/>
           <w:szCs w:val="24"/>
         </w:rPr>
-        <w:t>8</w:t>
+        <w:t>12-</w:t>
       </w:r>
       <w:r>
         <w:rPr>
@@ -3296,21 +3561,112 @@
           <w:sz w:val="24"/>
           <w:szCs w:val="24"/>
         </w:rPr>
-        <w:t xml:space="preserve">and add upper and lower limits to controller. After arranging the parameter, we obtain the figure </w:t>
-      </w:r>
-      <w:r>
-        <w:rPr>
-          <w:sz w:val="24"/>
-          <w:szCs w:val="24"/>
-        </w:rPr>
-        <w:t>9</w:t>
-      </w:r>
-      <w:r>
-        <w:rPr>
-          <w:sz w:val="24"/>
-          <w:szCs w:val="24"/>
-        </w:rPr>
-        <w:t xml:space="preserve">. Its output ripple is %1.3. With this controller model, we do not observe any overshoot. Because of that, a device, connected to the converter, will not be any harm. </w:t>
+        <w:t>by supplying</w:t>
+      </w:r>
+      <w:r>
+        <w:rPr>
+          <w:sz w:val="24"/>
+          <w:szCs w:val="24"/>
+        </w:rPr>
+        <w:t xml:space="preserve"> upper and lower limits to controller. After arranging the parameter</w:t>
+      </w:r>
+      <w:r>
+        <w:rPr>
+          <w:sz w:val="24"/>
+          <w:szCs w:val="24"/>
+        </w:rPr>
+        <w:t>s</w:t>
+      </w:r>
+      <w:r>
+        <w:rPr>
+          <w:sz w:val="24"/>
+          <w:szCs w:val="24"/>
+        </w:rPr>
+        <w:t xml:space="preserve">, we obtain the </w:t>
+      </w:r>
+      <w:r>
+        <w:rPr>
+          <w:sz w:val="24"/>
+          <w:szCs w:val="24"/>
+        </w:rPr>
+        <w:t xml:space="preserve">characteristics shown in </w:t>
+      </w:r>
+      <w:r>
+        <w:rPr>
+          <w:sz w:val="24"/>
+          <w:szCs w:val="24"/>
+        </w:rPr>
+        <w:t xml:space="preserve">figure </w:t>
+      </w:r>
+      <w:r>
+        <w:rPr>
+          <w:sz w:val="24"/>
+          <w:szCs w:val="24"/>
+        </w:rPr>
+        <w:t>13. The</w:t>
+      </w:r>
+      <w:r>
+        <w:rPr>
+          <w:sz w:val="24"/>
+          <w:szCs w:val="24"/>
+        </w:rPr>
+        <w:t xml:space="preserve"> output </w:t>
+      </w:r>
+      <w:r>
+        <w:rPr>
+          <w:sz w:val="24"/>
+          <w:szCs w:val="24"/>
+        </w:rPr>
+        <w:t xml:space="preserve">voltage </w:t>
+      </w:r>
+      <w:r>
+        <w:rPr>
+          <w:sz w:val="24"/>
+          <w:szCs w:val="24"/>
+        </w:rPr>
+        <w:t xml:space="preserve">ripple is %1.3. </w:t>
+      </w:r>
+      <w:r>
+        <w:rPr>
+          <w:sz w:val="24"/>
+          <w:szCs w:val="24"/>
+        </w:rPr>
+        <w:t xml:space="preserve">Note that with </w:t>
+      </w:r>
+      <w:r>
+        <w:rPr>
+          <w:sz w:val="24"/>
+          <w:szCs w:val="24"/>
+        </w:rPr>
+        <w:t xml:space="preserve">this controller model, we do not observe any overshoot. </w:t>
+      </w:r>
+      <w:r>
+        <w:rPr>
+          <w:sz w:val="24"/>
+          <w:szCs w:val="24"/>
+        </w:rPr>
+        <w:t>Hence, a device connected to the converter</w:t>
+      </w:r>
+      <w:r>
+        <w:rPr>
+          <w:sz w:val="24"/>
+          <w:szCs w:val="24"/>
+        </w:rPr>
+        <w:t xml:space="preserve"> will not </w:t>
+      </w:r>
+      <w:r>
+        <w:rPr>
+          <w:sz w:val="24"/>
+          <w:szCs w:val="24"/>
+        </w:rPr>
+        <w:t>get</w:t>
+      </w:r>
+      <w:r>
+        <w:rPr>
+          <w:sz w:val="24"/>
+          <w:szCs w:val="24"/>
+        </w:rPr>
+        <w:t xml:space="preserve"> any harm. </w:t>
       </w:r>
     </w:p>
     <w:p>
@@ -3321,9 +3677,10 @@
       <w:r>
         <w:rPr>
           <w:noProof/>
+          <w:lang w:val="en-US"/>
         </w:rPr>
         <w:drawing>
-          <wp:inline distT="0" distB="0" distL="0" distR="0" wp14:anchorId="230A8D77" wp14:editId="2E63088B">
+          <wp:inline distT="0" distB="0" distL="0" distR="0">
             <wp:extent cx="3267986" cy="1559276"/>
             <wp:effectExtent l="0" t="0" r="0" b="0"/>
             <wp:docPr id="8" name="Resim 8"/>
@@ -3338,7 +3695,7 @@
                     <pic:cNvPicPr/>
                   </pic:nvPicPr>
                   <pic:blipFill>
-                    <a:blip r:embed="rId18"/>
+                    <a:blip r:embed="rId18" cstate="print"/>
                     <a:stretch>
                       <a:fillRect/>
                     </a:stretch>
@@ -3371,14 +3728,9 @@
       <w:r>
         <w:t xml:space="preserve">Figure </w:t>
       </w:r>
-      <w:fldSimple w:instr=" SEQ Figure \* ARABIC ">
-        <w:r>
-          <w:rPr>
-            <w:noProof/>
-          </w:rPr>
-          <w:t>8</w:t>
-        </w:r>
-      </w:fldSimple>
+      <w:r>
+        <w:t>12</w:t>
+      </w:r>
       <w:r>
         <w:t xml:space="preserve">: </w:t>
       </w:r>
@@ -3401,6 +3753,7 @@
           <w:noProof/>
           <w:sz w:val="24"/>
           <w:szCs w:val="24"/>
+          <w:lang w:val="en-US"/>
         </w:rPr>
         <w:drawing>
           <wp:inline distT="0" distB="0" distL="0" distR="0">
@@ -3460,14 +3813,9 @@
       <w:r>
         <w:t xml:space="preserve">Figure </w:t>
       </w:r>
-      <w:fldSimple w:instr=" SEQ Figure \* ARABIC ">
-        <w:r>
-          <w:rPr>
-            <w:noProof/>
-          </w:rPr>
-          <w:t>9</w:t>
-        </w:r>
-      </w:fldSimple>
+      <w:r>
+        <w:t>13</w:t>
+      </w:r>
       <w:r>
         <w:t>: Output voltage waveform with pi controller</w:t>
       </w:r>
@@ -3485,7 +3833,6 @@
           <w:sz w:val="24"/>
           <w:szCs w:val="24"/>
         </w:rPr>
-        <w:lastRenderedPageBreak/>
         <w:t xml:space="preserve">Also, in the figure </w:t>
       </w:r>
       <w:r>
@@ -3493,14 +3840,28 @@
           <w:sz w:val="24"/>
           <w:szCs w:val="24"/>
         </w:rPr>
-        <w:t>10</w:t>
-      </w:r>
-      <w:r>
-        <w:rPr>
-          <w:sz w:val="24"/>
-          <w:szCs w:val="24"/>
-        </w:rPr>
-        <w:t>, we can see the duty cycle variation. It increases with time. After catching desired voltage, it remains stable.</w:t>
+        <w:t>14</w:t>
+      </w:r>
+      <w:r>
+        <w:rPr>
+          <w:sz w:val="24"/>
+          <w:szCs w:val="24"/>
+        </w:rPr>
+        <w:t>, we c</w:t>
+      </w:r>
+      <w:r>
+        <w:rPr>
+          <w:sz w:val="24"/>
+          <w:szCs w:val="24"/>
+        </w:rPr>
+        <w:t>an see the duty cycle variation that i</w:t>
+      </w:r>
+      <w:r>
+        <w:rPr>
+          <w:sz w:val="24"/>
+          <w:szCs w:val="24"/>
+        </w:rPr>
+        <w:t>t increases with time. After catching desired voltage, it remains stable.</w:t>
       </w:r>
     </w:p>
     <w:p>
@@ -3509,8 +3870,12 @@
         <w:jc w:val="center"/>
       </w:pPr>
       <w:r>
+        <w:rPr>
+          <w:noProof/>
+          <w:lang w:val="en-US"/>
+        </w:rPr>
         <w:drawing>
-          <wp:inline distT="0" distB="0" distL="0" distR="0" wp14:anchorId="0084BC64" wp14:editId="4FD3E578">
+          <wp:inline distT="0" distB="0" distL="0" distR="0">
             <wp:extent cx="3514477" cy="1578510"/>
             <wp:effectExtent l="0" t="0" r="0" b="0"/>
             <wp:docPr id="6" name="Resim 6"/>
@@ -3525,7 +3890,7 @@
                     <pic:cNvPicPr/>
                   </pic:nvPicPr>
                   <pic:blipFill>
-                    <a:blip r:embed="rId20"/>
+                    <a:blip r:embed="rId20" cstate="print"/>
                     <a:stretch>
                       <a:fillRect/>
                     </a:stretch>
@@ -3554,14 +3919,9 @@
       <w:r>
         <w:t xml:space="preserve">Figure </w:t>
       </w:r>
-      <w:fldSimple w:instr=" SEQ Figure \* ARABIC ">
-        <w:r>
-          <w:rPr>
-            <w:noProof/>
-          </w:rPr>
-          <w:t>10</w:t>
-        </w:r>
-      </w:fldSimple>
+      <w:r>
+        <w:t>14</w:t>
+      </w:r>
       <w:r>
         <w:t>: Duty Cycle variation</w:t>
       </w:r>
@@ -3580,6 +3940,7 @@
           <w:sz w:val="28"/>
           <w:szCs w:val="28"/>
         </w:rPr>
+        <w:lastRenderedPageBreak/>
         <w:t>Part e-)</w:t>
       </w:r>
     </w:p>
@@ -3589,17 +3950,11 @@
         <w:jc w:val="center"/>
       </w:pPr>
       <w:r>
-        <w:rPr>
-          <w:noProof/>
-          <w:sz w:val="24"/>
-          <w:szCs w:val="24"/>
-          <w:lang w:val="en-US"/>
-        </w:rPr>
         <w:drawing>
-          <wp:inline distT="0" distB="0" distL="0" distR="0">
-            <wp:extent cx="3482671" cy="1587166"/>
+          <wp:inline distT="0" distB="0" distL="0" distR="0" wp14:anchorId="466BDA5B" wp14:editId="2336AA5F">
+            <wp:extent cx="3458818" cy="1691348"/>
             <wp:effectExtent l="0" t="0" r="0" b="0"/>
-            <wp:docPr id="2" name="Resim 2"/>
+            <wp:docPr id="9" name="Resim 9"/>
             <wp:cNvGraphicFramePr>
               <a:graphicFrameLocks xmlns:a="http://schemas.openxmlformats.org/drawingml/2006/main" noChangeAspect="1"/>
             </wp:cNvGraphicFramePr>
@@ -3607,36 +3962,23 @@
               <a:graphicData uri="http://schemas.openxmlformats.org/drawingml/2006/picture">
                 <pic:pic xmlns:pic="http://schemas.openxmlformats.org/drawingml/2006/picture">
                   <pic:nvPicPr>
-                    <pic:cNvPr id="0" name="Picture 9"/>
-                    <pic:cNvPicPr>
-                      <a:picLocks noChangeAspect="1" noChangeArrowheads="1"/>
-                    </pic:cNvPicPr>
+                    <pic:cNvPr id="1" name=""/>
+                    <pic:cNvPicPr/>
                   </pic:nvPicPr>
                   <pic:blipFill>
-                    <a:blip r:embed="rId21" cstate="print">
-                      <a:extLst>
-                        <a:ext uri="{28A0092B-C50C-407E-A947-70E740481C1C}">
-                          <a14:useLocalDpi xmlns:a14="http://schemas.microsoft.com/office/drawing/2010/main" val="0"/>
-                        </a:ext>
-                      </a:extLst>
-                    </a:blip>
-                    <a:srcRect/>
+                    <a:blip r:embed="rId21"/>
                     <a:stretch>
                       <a:fillRect/>
                     </a:stretch>
                   </pic:blipFill>
-                  <pic:spPr bwMode="auto">
+                  <pic:spPr>
                     <a:xfrm>
                       <a:off x="0" y="0"/>
-                      <a:ext cx="3521282" cy="1604762"/>
+                      <a:ext cx="3484312" cy="1703815"/>
                     </a:xfrm>
                     <a:prstGeom prst="rect">
                       <a:avLst/>
                     </a:prstGeom>
-                    <a:noFill/>
-                    <a:ln>
-                      <a:noFill/>
-                    </a:ln>
                   </pic:spPr>
                 </pic:pic>
               </a:graphicData>
@@ -3657,31 +3999,7 @@
         <w:rPr>
           <w:noProof/>
         </w:rPr>
-        <w:fldChar w:fldCharType="begin"/>
-      </w:r>
-      <w:r>
-        <w:rPr>
-          <w:noProof/>
-        </w:rPr>
-        <w:instrText xml:space="preserve"> SEQ Figure \* ARABIC </w:instrText>
-      </w:r>
-      <w:r>
-        <w:rPr>
-          <w:noProof/>
-        </w:rPr>
-        <w:fldChar w:fldCharType="separate"/>
-      </w:r>
-      <w:r>
-        <w:rPr>
-          <w:noProof/>
-        </w:rPr>
-        <w:t>11</w:t>
-      </w:r>
-      <w:r>
-        <w:rPr>
-          <w:noProof/>
-        </w:rPr>
-        <w:fldChar w:fldCharType="end"/>
+        <w:t>15</w:t>
       </w:r>
       <w:r>
         <w:t>: Output voltage ripple for 11V input voltage</w:t>
@@ -3696,22 +4014,43 @@
         <w:t xml:space="preserve">When we looked at the figure </w:t>
       </w:r>
       <w:r>
-        <w:t>11</w:t>
+        <w:t>1</w:t>
+      </w:r>
+      <w:r>
+        <w:t>5</w:t>
+      </w:r>
+      <w:r>
+        <w:t>, we can see output level</w:t>
+      </w:r>
+      <w:r>
+        <w:t xml:space="preserve"> has</w:t>
+      </w:r>
+      <w:r>
+        <w:t xml:space="preserve"> increased to </w:t>
+      </w:r>
+      <w:r>
+        <w:t>12</w:t>
+      </w:r>
+      <w:r>
+        <w:t xml:space="preserve"> V</w:t>
+      </w:r>
+      <w:r>
+        <w:t xml:space="preserve"> when input voltage is 11 V</w:t>
+      </w:r>
+      <w:r>
+        <w:t>.</w:t>
+      </w:r>
+      <w:r>
+        <w:t xml:space="preserve"> Output ripple is %1. </w:t>
+      </w:r>
+      <w:r>
+        <w:t>Performance of controller is good</w:t>
+      </w:r>
+      <w:r>
+        <w:t xml:space="preserve"> since it gives what we expected.</w:t>
       </w:r>
       <w:bookmarkStart w:id="0" w:name="_GoBack"/>
       <w:bookmarkEnd w:id="0"/>
-      <w:r>
-        <w:t>, we can see output level</w:t>
-      </w:r>
-      <w:r>
-        <w:t xml:space="preserve"> increased to 14.6 V. Performance of controller is bad since increase of output voltage can be harmful for load. For a good controller, output voltage should not change a lot.</w:t>
-      </w:r>
-      <w:r>
-        <w:t xml:space="preserve"> The reason to increase output voltage is that this controller does not have any controller circuit. </w:t>
-      </w:r>
-      <w:r>
-        <w:t>However, voltage ripple is %1.</w:t>
-      </w:r>
     </w:p>
     <w:p>
       <w:pPr>
@@ -3736,15 +4075,81 @@
       </w:pPr>
       <w:r>
         <w:tab/>
-        <w:t xml:space="preserve">In this simulation project, we learned to design </w:t>
+        <w:t xml:space="preserve">In this simulation project, we </w:t>
+      </w:r>
+      <w:r>
+        <w:t xml:space="preserve">have learned to design </w:t>
       </w:r>
       <w:proofErr w:type="spellStart"/>
       <w:r>
-        <w:t>cuk</w:t>
+        <w:t>C</w:t>
+      </w:r>
+      <w:r>
+        <w:t>uk</w:t>
       </w:r>
       <w:proofErr w:type="spellEnd"/>
       <w:r>
-        <w:t xml:space="preserve"> converter with respect to some properties. Also, we compared the simulation results and analytical design and we took almost the same result since we chose the component ideal in the simulation. Moreover, we designed a controller circuit to this topology and we tried to keep constant the output voltage.</w:t>
+        <w:t xml:space="preserve"> converter with respect to some properties.</w:t>
+      </w:r>
+      <w:r>
+        <w:t xml:space="preserve"> </w:t>
+      </w:r>
+      <w:r>
+        <w:t xml:space="preserve"> Also, we compared the simulation results </w:t>
+      </w:r>
+      <w:r>
+        <w:t>with</w:t>
+      </w:r>
+      <w:r>
+        <w:t xml:space="preserve"> analytical design</w:t>
+      </w:r>
+      <w:r>
+        <w:t xml:space="preserve"> results</w:t>
+      </w:r>
+      <w:r>
+        <w:t xml:space="preserve"> and we </w:t>
+      </w:r>
+      <w:r>
+        <w:t xml:space="preserve">almost </w:t>
+      </w:r>
+      <w:r>
+        <w:t>took the same result</w:t>
+      </w:r>
+      <w:r>
+        <w:t>s</w:t>
+      </w:r>
+      <w:r>
+        <w:t xml:space="preserve"> </w:t>
+      </w:r>
+      <w:r>
+        <w:t>because of using</w:t>
+      </w:r>
+      <w:r>
+        <w:t xml:space="preserve"> </w:t>
+      </w:r>
+      <w:r>
+        <w:t>ideal components</w:t>
+      </w:r>
+      <w:r>
+        <w:t xml:space="preserve"> in the simulation. Moreover, we designed a controller circuit </w:t>
+      </w:r>
+      <w:r>
+        <w:t>for</w:t>
+      </w:r>
+      <w:r>
+        <w:t xml:space="preserve"> this </w:t>
+      </w:r>
+      <w:r>
+        <w:t xml:space="preserve">converter </w:t>
+      </w:r>
+      <w:r>
+        <w:t>topology and we tried to keep output voltage</w:t>
+      </w:r>
+      <w:r>
+        <w:t xml:space="preserve"> constant</w:t>
+      </w:r>
+      <w:r>
+        <w:t>.</w:t>
       </w:r>
     </w:p>
     <w:p/>
@@ -5390,7 +5795,7 @@
 </file>
 
 <file path=customXml/itemProps1.xml><?xml version="1.0" encoding="utf-8"?>
-<ds:datastoreItem xmlns:ds="http://schemas.openxmlformats.org/officeDocument/2006/customXml" ds:itemID="{8E7328DA-DD56-487E-ACF2-F534621C9BD4}">
+<ds:datastoreItem xmlns:ds="http://schemas.openxmlformats.org/officeDocument/2006/customXml" ds:itemID="{16CF4314-A7E3-443A-835E-AA4624FC21E0}">
   <ds:schemaRefs>
     <ds:schemaRef ds:uri="http://schemas.openxmlformats.org/officeDocument/2006/bibliography"/>
   </ds:schemaRefs>

</xml_diff>